<commit_message>
finished problem set and recorded answers
</commit_message>
<xml_diff>
--- a/week3/lab3/Lab3_ColeBardin_AnswerSheet.docx
+++ b/week3/lab3/Lab3_ColeBardin_AnswerSheet.docx
@@ -826,6 +826,56 @@
                           </w:p>
                           <w:p>
                             <w:pPr>
+                              <w:rPr>
+                                <w:rFonts w:ascii="Consolas" w:hAnsi="Consolas"/>
+                                <w:sz w:val="20"/>
+                                <w:szCs w:val="20"/>
+                              </w:rPr>
+                            </w:pPr>
+                            <w:proofErr w:type="spellStart"/>
+                            <w:r>
+                              <w:rPr>
+                                <w:rFonts w:ascii="Consolas" w:hAnsi="Consolas"/>
+                                <w:sz w:val="20"/>
+                                <w:szCs w:val="20"/>
+                              </w:rPr>
+                              <w:t>fprintf</w:t>
+                            </w:r>
+                            <w:proofErr w:type="spellEnd"/>
+                            <w:r>
+                              <w:rPr>
+                                <w:rFonts w:ascii="Consolas" w:hAnsi="Consolas"/>
+                                <w:sz w:val="20"/>
+                                <w:szCs w:val="20"/>
+                              </w:rPr>
+                              <w:t>(</w:t>
+                            </w:r>
+                            <w:r>
+                              <w:rPr>
+                                <w:rFonts w:ascii="Consolas" w:hAnsi="Consolas"/>
+                                <w:color w:val="A709F5"/>
+                                <w:sz w:val="20"/>
+                                <w:szCs w:val="20"/>
+                              </w:rPr>
+                              <w:t>"The size of the augmented matrix is: %d x %d\n"</w:t>
+                            </w:r>
+                            <w:r>
+                              <w:rPr>
+                                <w:rFonts w:ascii="Consolas" w:hAnsi="Consolas"/>
+                                <w:sz w:val="20"/>
+                                <w:szCs w:val="20"/>
+                              </w:rPr>
+                              <w:t>, size(AM))</w:t>
+                            </w:r>
+                          </w:p>
+                          <w:p>
+                            <w:pPr>
+                              <w:pStyle w:val="st"/>
+                              <w:spacing w:before="0" w:after="0" w:line="240" w:lineRule="auto"/>
+                            </w:pPr>
+                          </w:p>
+                          <w:p>
+                            <w:pPr>
                               <w:widowControl w:val="0"/>
                               <w:autoSpaceDE w:val="0"/>
                               <w:autoSpaceDN w:val="0"/>
@@ -868,7 +918,7 @@
                 <v:stroke joinstyle="miter"/>
                 <v:path gradientshapeok="t" o:connecttype="rect"/>
               </v:shapetype>
-              <v:shape id="Text Box 1" o:spid="_x0000_s1026" type="#_x0000_t202" style="position:absolute;margin-left:-4.65pt;margin-top:7.7pt;width:464pt;height:67.35pt;z-index:251660288;visibility:visible;mso-wrap-style:square;mso-width-percent:0;mso-height-percent:0;mso-wrap-distance-left:9pt;mso-wrap-distance-top:0;mso-wrap-distance-right:9pt;mso-wrap-distance-bottom:0;mso-position-horizontal:absolute;mso-position-horizontal-relative:text;mso-position-vertical:absolute;mso-position-vertical-relative:text;mso-width-percent:0;mso-height-percent:0;mso-width-relative:margin;mso-height-relative:margin;v-text-anchor:top" o:gfxdata="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" filled="f" strokecolor="#4579b8 [3044]">
+              <v:shape id="Text Box 1" o:spid="_x0000_s1026" type="#_x0000_t202" style="position:absolute;margin-left:-4.65pt;margin-top:7.7pt;width:464pt;height:67.35pt;z-index:251660288;visibility:visible;mso-wrap-style:square;mso-width-percent:0;mso-height-percent:0;mso-wrap-distance-left:9pt;mso-wrap-distance-top:0;mso-wrap-distance-right:9pt;mso-wrap-distance-bottom:0;mso-position-horizontal:absolute;mso-position-horizontal-relative:text;mso-position-vertical:absolute;mso-position-vertical-relative:text;mso-width-percent:0;mso-height-percent:0;mso-width-relative:margin;mso-height-relative:margin;v-text-anchor:top" o:gfxdata="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" filled="f" strokecolor="#4579b8 [3044]">
                 <v:textbox>
                   <w:txbxContent>
                     <w:p>
@@ -929,6 +979,56 @@
                       </w:r>
                       <w:r>
                         <w:t xml:space="preserve"> here. </w:t>
+                      </w:r>
+                    </w:p>
+                    <w:p>
+                      <w:pPr>
+                        <w:pStyle w:val="st"/>
+                        <w:spacing w:before="0" w:after="0" w:line="240" w:lineRule="auto"/>
+                      </w:pPr>
+                    </w:p>
+                    <w:p>
+                      <w:pPr>
+                        <w:rPr>
+                          <w:rFonts w:ascii="Consolas" w:hAnsi="Consolas"/>
+                          <w:sz w:val="20"/>
+                          <w:szCs w:val="20"/>
+                        </w:rPr>
+                      </w:pPr>
+                      <w:proofErr w:type="spellStart"/>
+                      <w:r>
+                        <w:rPr>
+                          <w:rFonts w:ascii="Consolas" w:hAnsi="Consolas"/>
+                          <w:sz w:val="20"/>
+                          <w:szCs w:val="20"/>
+                        </w:rPr>
+                        <w:t>fprintf</w:t>
+                      </w:r>
+                      <w:proofErr w:type="spellEnd"/>
+                      <w:r>
+                        <w:rPr>
+                          <w:rFonts w:ascii="Consolas" w:hAnsi="Consolas"/>
+                          <w:sz w:val="20"/>
+                          <w:szCs w:val="20"/>
+                        </w:rPr>
+                        <w:t>(</w:t>
+                      </w:r>
+                      <w:r>
+                        <w:rPr>
+                          <w:rFonts w:ascii="Consolas" w:hAnsi="Consolas"/>
+                          <w:color w:val="A709F5"/>
+                          <w:sz w:val="20"/>
+                          <w:szCs w:val="20"/>
+                        </w:rPr>
+                        <w:t>"The size of the augmented matrix is: %d x %d\n"</w:t>
+                      </w:r>
+                      <w:r>
+                        <w:rPr>
+                          <w:rFonts w:ascii="Consolas" w:hAnsi="Consolas"/>
+                          <w:sz w:val="20"/>
+                          <w:szCs w:val="20"/>
+                        </w:rPr>
+                        <w:t>, size(AM))</w:t>
                       </w:r>
                     </w:p>
                     <w:p>
@@ -1150,6 +1250,13 @@
                                     </m:mPr>
                                     <m:mr>
                                       <m:e>
+                                        <m:r>
+                                          <w:rPr>
+                                            <w:rFonts w:ascii="Cambria Math" w:hAnsi="Cambria Math"/>
+                                            <w:color w:val="FF0000"/>
+                                          </w:rPr>
+                                          <m:t>1</m:t>
+                                        </m:r>
                                         <m:ctrlPr>
                                           <w:rPr>
                                             <w:rFonts w:ascii="Cambria Math" w:eastAsia="Cambria Math" w:hAnsi="Cambria Math" w:cs="Cambria Math"/>
@@ -1158,12 +1265,43 @@
                                           </w:rPr>
                                         </m:ctrlPr>
                                       </m:e>
-                                      <m:e/>
-                                      <m:e/>
-                                      <m:e/>
+                                      <m:e>
+                                        <m:r>
+                                          <w:rPr>
+                                            <w:rFonts w:ascii="Cambria Math" w:eastAsia="Cambria Math" w:hAnsi="Cambria Math" w:cs="Cambria Math"/>
+                                            <w:color w:val="FF0000"/>
+                                          </w:rPr>
+                                          <m:t>0</m:t>
+                                        </m:r>
+                                      </m:e>
+                                      <m:e>
+                                        <m:r>
+                                          <w:rPr>
+                                            <w:rFonts w:ascii="Cambria Math" w:hAnsi="Cambria Math"/>
+                                            <w:color w:val="FF0000"/>
+                                          </w:rPr>
+                                          <m:t>-1</m:t>
+                                        </m:r>
+                                      </m:e>
+                                      <m:e>
+                                        <m:r>
+                                          <w:rPr>
+                                            <w:rFonts w:ascii="Cambria Math" w:hAnsi="Cambria Math"/>
+                                            <w:color w:val="FF0000"/>
+                                          </w:rPr>
+                                          <m:t>-2</m:t>
+                                        </m:r>
+                                      </m:e>
                                     </m:mr>
                                     <m:mr>
                                       <m:e>
+                                        <m:r>
+                                          <w:rPr>
+                                            <w:rFonts w:ascii="Cambria Math" w:hAnsi="Cambria Math"/>
+                                            <w:color w:val="FF0000"/>
+                                          </w:rPr>
+                                          <m:t>0</m:t>
+                                        </m:r>
                                         <m:ctrlPr>
                                           <w:rPr>
                                             <w:rFonts w:ascii="Cambria Math" w:eastAsia="Cambria Math" w:hAnsi="Cambria Math" w:cs="Cambria Math"/>
@@ -1172,9 +1310,33 @@
                                           </w:rPr>
                                         </m:ctrlPr>
                                       </m:e>
-                                      <m:e/>
-                                      <m:e/>
-                                      <m:e/>
+                                      <m:e>
+                                        <m:r>
+                                          <w:rPr>
+                                            <w:rFonts w:ascii="Cambria Math" w:eastAsia="Cambria Math" w:hAnsi="Cambria Math" w:cs="Cambria Math"/>
+                                            <w:color w:val="FF0000"/>
+                                          </w:rPr>
+                                          <m:t>1</m:t>
+                                        </m:r>
+                                      </m:e>
+                                      <m:e>
+                                        <m:r>
+                                          <w:rPr>
+                                            <w:rFonts w:ascii="Cambria Math" w:hAnsi="Cambria Math"/>
+                                            <w:color w:val="FF0000"/>
+                                          </w:rPr>
+                                          <m:t>-1</m:t>
+                                        </m:r>
+                                      </m:e>
+                                      <m:e>
+                                        <m:r>
+                                          <w:rPr>
+                                            <w:rFonts w:ascii="Cambria Math" w:hAnsi="Cambria Math"/>
+                                            <w:color w:val="FF0000"/>
+                                          </w:rPr>
+                                          <m:t>2</m:t>
+                                        </m:r>
+                                      </m:e>
                                     </m:mr>
                                   </m:m>
                                 </m:e>
@@ -1210,7 +1372,7 @@
           </mc:Choice>
           <mc:Fallback>
             <w:pict>
-              <v:shape w14:anchorId="309C4840" id="Text Box 2" o:spid="_x0000_s1027" type="#_x0000_t202" style="position:absolute;margin-left:-4.95pt;margin-top:3.95pt;width:464pt;height:62.85pt;z-index:251692032;visibility:visible;mso-wrap-style:square;mso-width-percent:0;mso-height-percent:0;mso-wrap-distance-left:9pt;mso-wrap-distance-top:0;mso-wrap-distance-right:9pt;mso-wrap-distance-bottom:0;mso-position-horizontal:absolute;mso-position-horizontal-relative:text;mso-position-vertical:absolute;mso-position-vertical-relative:text;mso-width-percent:0;mso-height-percent:0;mso-width-relative:margin;mso-height-relative:margin;v-text-anchor:top" o:gfxdata="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" filled="f" strokecolor="#4579b8 [3044]">
+              <v:shape w14:anchorId="309C4840" id="Text Box 2" o:spid="_x0000_s1027" type="#_x0000_t202" style="position:absolute;margin-left:-4.95pt;margin-top:3.95pt;width:464pt;height:62.85pt;z-index:251692032;visibility:visible;mso-wrap-style:square;mso-width-percent:0;mso-height-percent:0;mso-wrap-distance-left:9pt;mso-wrap-distance-top:0;mso-wrap-distance-right:9pt;mso-wrap-distance-bottom:0;mso-position-horizontal:absolute;mso-position-horizontal-relative:text;mso-position-vertical:absolute;mso-position-vertical-relative:text;mso-width-percent:0;mso-height-percent:0;mso-width-relative:margin;mso-height-relative:margin;v-text-anchor:top" o:gfxdata="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" filled="f" strokecolor="#4579b8 [3044]">
                 <v:textbox>
                   <w:txbxContent>
                     <w:p>
@@ -1304,6 +1466,13 @@
                               </m:mPr>
                               <m:mr>
                                 <m:e>
+                                  <m:r>
+                                    <w:rPr>
+                                      <w:rFonts w:ascii="Cambria Math" w:hAnsi="Cambria Math"/>
+                                      <w:color w:val="FF0000"/>
+                                    </w:rPr>
+                                    <m:t>1</m:t>
+                                  </m:r>
                                   <m:ctrlPr>
                                     <w:rPr>
                                       <w:rFonts w:ascii="Cambria Math" w:eastAsia="Cambria Math" w:hAnsi="Cambria Math" w:cs="Cambria Math"/>
@@ -1312,12 +1481,43 @@
                                     </w:rPr>
                                   </m:ctrlPr>
                                 </m:e>
-                                <m:e/>
-                                <m:e/>
-                                <m:e/>
+                                <m:e>
+                                  <m:r>
+                                    <w:rPr>
+                                      <w:rFonts w:ascii="Cambria Math" w:eastAsia="Cambria Math" w:hAnsi="Cambria Math" w:cs="Cambria Math"/>
+                                      <w:color w:val="FF0000"/>
+                                    </w:rPr>
+                                    <m:t>0</m:t>
+                                  </m:r>
+                                </m:e>
+                                <m:e>
+                                  <m:r>
+                                    <w:rPr>
+                                      <w:rFonts w:ascii="Cambria Math" w:hAnsi="Cambria Math"/>
+                                      <w:color w:val="FF0000"/>
+                                    </w:rPr>
+                                    <m:t>-1</m:t>
+                                  </m:r>
+                                </m:e>
+                                <m:e>
+                                  <m:r>
+                                    <w:rPr>
+                                      <w:rFonts w:ascii="Cambria Math" w:hAnsi="Cambria Math"/>
+                                      <w:color w:val="FF0000"/>
+                                    </w:rPr>
+                                    <m:t>-2</m:t>
+                                  </m:r>
+                                </m:e>
                               </m:mr>
                               <m:mr>
                                 <m:e>
+                                  <m:r>
+                                    <w:rPr>
+                                      <w:rFonts w:ascii="Cambria Math" w:hAnsi="Cambria Math"/>
+                                      <w:color w:val="FF0000"/>
+                                    </w:rPr>
+                                    <m:t>0</m:t>
+                                  </m:r>
                                   <m:ctrlPr>
                                     <w:rPr>
                                       <w:rFonts w:ascii="Cambria Math" w:eastAsia="Cambria Math" w:hAnsi="Cambria Math" w:cs="Cambria Math"/>
@@ -1326,9 +1526,33 @@
                                     </w:rPr>
                                   </m:ctrlPr>
                                 </m:e>
-                                <m:e/>
-                                <m:e/>
-                                <m:e/>
+                                <m:e>
+                                  <m:r>
+                                    <w:rPr>
+                                      <w:rFonts w:ascii="Cambria Math" w:eastAsia="Cambria Math" w:hAnsi="Cambria Math" w:cs="Cambria Math"/>
+                                      <w:color w:val="FF0000"/>
+                                    </w:rPr>
+                                    <m:t>1</m:t>
+                                  </m:r>
+                                </m:e>
+                                <m:e>
+                                  <m:r>
+                                    <w:rPr>
+                                      <w:rFonts w:ascii="Cambria Math" w:hAnsi="Cambria Math"/>
+                                      <w:color w:val="FF0000"/>
+                                    </w:rPr>
+                                    <m:t>-1</m:t>
+                                  </m:r>
+                                </m:e>
+                                <m:e>
+                                  <m:r>
+                                    <w:rPr>
+                                      <w:rFonts w:ascii="Cambria Math" w:hAnsi="Cambria Math"/>
+                                      <w:color w:val="FF0000"/>
+                                    </w:rPr>
+                                    <m:t>2</m:t>
+                                  </m:r>
+                                </m:e>
                               </m:mr>
                             </m:m>
                           </m:e>
@@ -1543,6 +1767,23 @@
                               <w:t>ANSWER:</w:t>
                             </w:r>
                           </w:p>
+                          <w:p>
+                            <w:pPr>
+                              <w:rPr>
+                                <w:rFonts w:ascii="Consolas" w:hAnsi="Consolas"/>
+                                <w:sz w:val="20"/>
+                                <w:szCs w:val="20"/>
+                              </w:rPr>
+                            </w:pPr>
+                            <w:r>
+                              <w:rPr>
+                                <w:rFonts w:ascii="Consolas" w:hAnsi="Consolas"/>
+                                <w:sz w:val="20"/>
+                                <w:szCs w:val="20"/>
+                              </w:rPr>
+                              <w:t>pivot_for_row2 = find(RAM(2,:), 1);</w:t>
+                            </w:r>
+                          </w:p>
                           <w:p/>
                           <w:p/>
                           <w:p/>
@@ -1569,7 +1810,7 @@
           </mc:Choice>
           <mc:Fallback>
             <w:pict>
-              <v:shape w14:anchorId="224EC6DF" id="Text Box 7" o:spid="_x0000_s1028" type="#_x0000_t202" style="position:absolute;margin-left:-4.95pt;margin-top:6.25pt;width:464pt;height:71.35pt;z-index:251670528;visibility:visible;mso-wrap-style:square;mso-width-percent:0;mso-height-percent:0;mso-wrap-distance-left:9pt;mso-wrap-distance-top:0;mso-wrap-distance-right:9pt;mso-wrap-distance-bottom:0;mso-position-horizontal:absolute;mso-position-horizontal-relative:text;mso-position-vertical:absolute;mso-position-vertical-relative:text;mso-width-percent:0;mso-height-percent:0;mso-width-relative:margin;mso-height-relative:margin;v-text-anchor:top" o:gfxdata="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" filled="f" strokecolor="#4579b8 [3044]">
+              <v:shape w14:anchorId="224EC6DF" id="Text Box 7" o:spid="_x0000_s1028" type="#_x0000_t202" style="position:absolute;margin-left:-4.95pt;margin-top:6.25pt;width:464pt;height:71.35pt;z-index:251670528;visibility:visible;mso-wrap-style:square;mso-width-percent:0;mso-height-percent:0;mso-wrap-distance-left:9pt;mso-wrap-distance-top:0;mso-wrap-distance-right:9pt;mso-wrap-distance-bottom:0;mso-position-horizontal:absolute;mso-position-horizontal-relative:text;mso-position-vertical:absolute;mso-position-vertical-relative:text;mso-width-percent:0;mso-height-percent:0;mso-width-relative:margin;mso-height-relative:margin;v-text-anchor:top" o:gfxdata="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" filled="f" strokecolor="#4579b8 [3044]">
                 <v:textbox>
                   <w:txbxContent>
                     <w:p>
@@ -1649,6 +1890,23 @@
                           <w:color w:val="FF0000"/>
                         </w:rPr>
                         <w:t>ANSWER:</w:t>
+                      </w:r>
+                    </w:p>
+                    <w:p>
+                      <w:pPr>
+                        <w:rPr>
+                          <w:rFonts w:ascii="Consolas" w:hAnsi="Consolas"/>
+                          <w:sz w:val="20"/>
+                          <w:szCs w:val="20"/>
+                        </w:rPr>
+                      </w:pPr>
+                      <w:r>
+                        <w:rPr>
+                          <w:rFonts w:ascii="Consolas" w:hAnsi="Consolas"/>
+                          <w:sz w:val="20"/>
+                          <w:szCs w:val="20"/>
+                        </w:rPr>
+                        <w:t>pivot_for_row2 = find(RAM(2,:), 1);</w:t>
                       </w:r>
                     </w:p>
                     <w:p/>
@@ -1963,7 +2221,30 @@
                                 <w:sz w:val="21"/>
                               </w:rPr>
                               <w:tab/>
-                              <w:t>___, __</w:t>
+                            </w:r>
+                            <w:r>
+                              <w:rPr>
+                                <w:rStyle w:val="apple-converted-space"/>
+                                <w:noProof/>
+                                <w:sz w:val="21"/>
+                              </w:rPr>
+                              <w:t>x1</w:t>
+                            </w:r>
+                            <w:r>
+                              <w:rPr>
+                                <w:rStyle w:val="apple-converted-space"/>
+                                <w:noProof/>
+                                <w:sz w:val="21"/>
+                              </w:rPr>
+                              <w:t>,</w:t>
+                            </w:r>
+                            <w:r>
+                              <w:rPr>
+                                <w:rStyle w:val="apple-converted-space"/>
+                                <w:noProof/>
+                                <w:sz w:val="21"/>
+                              </w:rPr>
+                              <w:t xml:space="preserve"> x2</w:t>
                             </w:r>
                           </w:p>
                           <w:p>
@@ -2020,7 +2301,14 @@
                                 <w:sz w:val="21"/>
                               </w:rPr>
                               <w:tab/>
-                              <w:t>___</w:t>
+                            </w:r>
+                            <w:r>
+                              <w:rPr>
+                                <w:rStyle w:val="apple-converted-space"/>
+                                <w:noProof/>
+                                <w:sz w:val="21"/>
+                              </w:rPr>
+                              <w:t>x3</w:t>
                             </w:r>
                           </w:p>
                           <w:p>
@@ -2051,7 +2339,42 @@
                                 <w:noProof/>
                                 <w:sz w:val="21"/>
                               </w:rPr>
-                              <w:t xml:space="preserve">____ , ____ where ___ is free. </w:t>
+                              <w:t>x1=x3-2</w:t>
+                            </w:r>
+                            <w:r>
+                              <w:rPr>
+                                <w:noProof/>
+                                <w:sz w:val="21"/>
+                              </w:rPr>
+                              <w:t xml:space="preserve"> , </w:t>
+                            </w:r>
+                            <w:r>
+                              <w:rPr>
+                                <w:noProof/>
+                                <w:sz w:val="21"/>
+                              </w:rPr>
+                              <w:t>x2=x3+2</w:t>
+                            </w:r>
+                            <w:r>
+                              <w:rPr>
+                                <w:noProof/>
+                                <w:sz w:val="21"/>
+                              </w:rPr>
+                              <w:t xml:space="preserve"> where </w:t>
+                            </w:r>
+                            <w:r>
+                              <w:rPr>
+                                <w:noProof/>
+                                <w:sz w:val="21"/>
+                              </w:rPr>
+                              <w:t>x3</w:t>
+                            </w:r>
+                            <w:r>
+                              <w:rPr>
+                                <w:noProof/>
+                                <w:sz w:val="21"/>
+                              </w:rPr>
+                              <w:t xml:space="preserve"> is free. </w:t>
                             </w:r>
                           </w:p>
                           <w:p>
@@ -2088,7 +2411,7 @@
           </mc:Choice>
           <mc:Fallback>
             <w:pict>
-              <v:shape w14:anchorId="3A136549" id="Text Box 16" o:spid="_x0000_s1029" type="#_x0000_t202" style="position:absolute;margin-left:-4.7pt;margin-top:7.8pt;width:464pt;height:100pt;z-index:251694080;visibility:visible;mso-wrap-style:square;mso-width-percent:0;mso-height-percent:0;mso-wrap-distance-left:9pt;mso-wrap-distance-top:0;mso-wrap-distance-right:9pt;mso-wrap-distance-bottom:0;mso-position-horizontal:absolute;mso-position-horizontal-relative:text;mso-position-vertical:absolute;mso-position-vertical-relative:text;mso-width-percent:0;mso-height-percent:0;mso-width-relative:margin;mso-height-relative:margin;v-text-anchor:top" o:gfxdata="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" filled="f" strokecolor="#4579b8 [3044]">
+              <v:shape w14:anchorId="3A136549" id="Text Box 16" o:spid="_x0000_s1029" type="#_x0000_t202" style="position:absolute;margin-left:-4.7pt;margin-top:7.8pt;width:464pt;height:100pt;z-index:251694080;visibility:visible;mso-wrap-style:square;mso-width-percent:0;mso-height-percent:0;mso-wrap-distance-left:9pt;mso-wrap-distance-top:0;mso-wrap-distance-right:9pt;mso-wrap-distance-bottom:0;mso-position-horizontal:absolute;mso-position-horizontal-relative:text;mso-position-vertical:absolute;mso-position-vertical-relative:text;mso-width-percent:0;mso-height-percent:0;mso-width-relative:margin;mso-height-relative:margin;v-text-anchor:top" o:gfxdata="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" filled="f" strokecolor="#4579b8 [3044]">
                 <v:textbox>
                   <w:txbxContent>
                     <w:p>
@@ -2209,7 +2532,30 @@
                           <w:sz w:val="21"/>
                         </w:rPr>
                         <w:tab/>
-                        <w:t>___, __</w:t>
+                      </w:r>
+                      <w:r>
+                        <w:rPr>
+                          <w:rStyle w:val="apple-converted-space"/>
+                          <w:noProof/>
+                          <w:sz w:val="21"/>
+                        </w:rPr>
+                        <w:t>x1</w:t>
+                      </w:r>
+                      <w:r>
+                        <w:rPr>
+                          <w:rStyle w:val="apple-converted-space"/>
+                          <w:noProof/>
+                          <w:sz w:val="21"/>
+                        </w:rPr>
+                        <w:t>,</w:t>
+                      </w:r>
+                      <w:r>
+                        <w:rPr>
+                          <w:rStyle w:val="apple-converted-space"/>
+                          <w:noProof/>
+                          <w:sz w:val="21"/>
+                        </w:rPr>
+                        <w:t xml:space="preserve"> x2</w:t>
                       </w:r>
                     </w:p>
                     <w:p>
@@ -2266,7 +2612,14 @@
                           <w:sz w:val="21"/>
                         </w:rPr>
                         <w:tab/>
-                        <w:t>___</w:t>
+                      </w:r>
+                      <w:r>
+                        <w:rPr>
+                          <w:rStyle w:val="apple-converted-space"/>
+                          <w:noProof/>
+                          <w:sz w:val="21"/>
+                        </w:rPr>
+                        <w:t>x3</w:t>
                       </w:r>
                     </w:p>
                     <w:p>
@@ -2297,7 +2650,42 @@
                           <w:noProof/>
                           <w:sz w:val="21"/>
                         </w:rPr>
-                        <w:t xml:space="preserve">____ , ____ where ___ is free. </w:t>
+                        <w:t>x1=x3-2</w:t>
+                      </w:r>
+                      <w:r>
+                        <w:rPr>
+                          <w:noProof/>
+                          <w:sz w:val="21"/>
+                        </w:rPr>
+                        <w:t xml:space="preserve"> , </w:t>
+                      </w:r>
+                      <w:r>
+                        <w:rPr>
+                          <w:noProof/>
+                          <w:sz w:val="21"/>
+                        </w:rPr>
+                        <w:t>x2=x3+2</w:t>
+                      </w:r>
+                      <w:r>
+                        <w:rPr>
+                          <w:noProof/>
+                          <w:sz w:val="21"/>
+                        </w:rPr>
+                        <w:t xml:space="preserve"> where </w:t>
+                      </w:r>
+                      <w:r>
+                        <w:rPr>
+                          <w:noProof/>
+                          <w:sz w:val="21"/>
+                        </w:rPr>
+                        <w:t>x3</w:t>
+                      </w:r>
+                      <w:r>
+                        <w:rPr>
+                          <w:noProof/>
+                          <w:sz w:val="21"/>
+                        </w:rPr>
+                        <w:t xml:space="preserve"> is free. </w:t>
                       </w:r>
                     </w:p>
                     <w:p>
@@ -2527,160 +2915,48 @@
           <w:szCs w:val="23"/>
         </w:rPr>
       </w:pPr>
-    </w:p>
-    <w:p>
-      <w:pPr>
-        <w:pStyle w:val="ListParagraph"/>
-        <w:ind w:left="0"/>
+      <w:r>
         <w:rPr>
           <w:color w:val="000000"/>
           <w:sz w:val="23"/>
           <w:szCs w:val="23"/>
         </w:rPr>
-      </w:pPr>
-    </w:p>
-    <w:p>
-      <w:pPr>
-        <w:pStyle w:val="ListParagraph"/>
-        <w:ind w:left="0"/>
-        <w:rPr>
-          <w:color w:val="000000"/>
-          <w:sz w:val="23"/>
-          <w:szCs w:val="23"/>
-        </w:rPr>
-      </w:pPr>
-    </w:p>
-    <w:p>
-      <w:pPr>
-        <w:pStyle w:val="ListParagraph"/>
-        <w:ind w:left="0"/>
-        <w:rPr>
-          <w:color w:val="000000"/>
-          <w:sz w:val="23"/>
-          <w:szCs w:val="23"/>
-        </w:rPr>
-      </w:pPr>
-    </w:p>
-    <w:p>
-      <w:pPr>
-        <w:pStyle w:val="ListParagraph"/>
-        <w:ind w:left="0"/>
-        <w:rPr>
-          <w:color w:val="000000"/>
-          <w:sz w:val="23"/>
-          <w:szCs w:val="23"/>
-        </w:rPr>
-      </w:pPr>
-    </w:p>
-    <w:p>
-      <w:pPr>
-        <w:pStyle w:val="ListParagraph"/>
-        <w:ind w:left="0"/>
-        <w:rPr>
-          <w:color w:val="000000"/>
-          <w:sz w:val="23"/>
-          <w:szCs w:val="23"/>
-        </w:rPr>
-      </w:pPr>
-    </w:p>
-    <w:p>
-      <w:pPr>
-        <w:pStyle w:val="ListParagraph"/>
-        <w:ind w:left="0"/>
-        <w:rPr>
-          <w:color w:val="000000"/>
-          <w:sz w:val="23"/>
-          <w:szCs w:val="23"/>
-        </w:rPr>
-      </w:pPr>
-    </w:p>
-    <w:p>
-      <w:pPr>
-        <w:pStyle w:val="ListParagraph"/>
-        <w:ind w:left="0"/>
-        <w:rPr>
-          <w:color w:val="000000"/>
-          <w:sz w:val="23"/>
-          <w:szCs w:val="23"/>
-        </w:rPr>
-      </w:pPr>
-    </w:p>
-    <w:p>
-      <w:pPr>
-        <w:pStyle w:val="ListParagraph"/>
-        <w:ind w:left="0"/>
-        <w:rPr>
-          <w:color w:val="000000"/>
-          <w:sz w:val="23"/>
-          <w:szCs w:val="23"/>
-        </w:rPr>
-      </w:pPr>
-    </w:p>
-    <w:p>
-      <w:pPr>
-        <w:pStyle w:val="ListParagraph"/>
-        <w:ind w:left="0"/>
-        <w:rPr>
-          <w:color w:val="000000"/>
-          <w:sz w:val="23"/>
-          <w:szCs w:val="23"/>
-        </w:rPr>
-      </w:pPr>
-    </w:p>
-    <w:p>
-      <w:pPr>
-        <w:pStyle w:val="ListParagraph"/>
-        <w:ind w:left="0"/>
-        <w:rPr>
-          <w:color w:val="000000"/>
-          <w:sz w:val="23"/>
-          <w:szCs w:val="23"/>
-        </w:rPr>
-      </w:pPr>
-    </w:p>
-    <w:p>
-      <w:pPr>
-        <w:pStyle w:val="ListParagraph"/>
-        <w:ind w:left="0"/>
-        <w:rPr>
-          <w:color w:val="000000"/>
-          <w:sz w:val="23"/>
-          <w:szCs w:val="23"/>
-        </w:rPr>
-      </w:pPr>
-    </w:p>
-    <w:p>
-      <w:pPr>
-        <w:pStyle w:val="ListParagraph"/>
-        <w:ind w:left="0"/>
-        <w:rPr>
-          <w:color w:val="000000"/>
-          <w:sz w:val="23"/>
-          <w:szCs w:val="23"/>
-        </w:rPr>
-      </w:pPr>
-    </w:p>
-    <w:p>
-      <w:pPr>
-        <w:pStyle w:val="ListParagraph"/>
-        <w:ind w:left="0"/>
-        <w:rPr>
-          <w:color w:val="000000"/>
-          <w:sz w:val="23"/>
-          <w:szCs w:val="23"/>
-        </w:rPr>
-      </w:pPr>
-    </w:p>
-    <w:p>
-      <w:pPr>
-        <w:pStyle w:val="ListParagraph"/>
-        <w:ind w:left="0"/>
-        <w:rPr>
-          <w:color w:val="000000"/>
-          <w:sz w:val="23"/>
-          <w:szCs w:val="23"/>
-        </w:rPr>
-      </w:pPr>
+        <w:drawing>
+          <wp:inline distT="0" distB="0" distL="0" distR="0" wp14:anchorId="0CF1E5BB" wp14:editId="3CFB2A6B">
+            <wp:extent cx="5076825" cy="3033078"/>
+            <wp:effectExtent l="0" t="0" r="0" b="0"/>
+            <wp:docPr id="3" name="Picture 3" descr="Chart&#10;&#10;Description automatically generated"/>
+            <wp:cNvGraphicFramePr>
+              <a:graphicFrameLocks xmlns:a="http://schemas.openxmlformats.org/drawingml/2006/main" noChangeAspect="1"/>
+            </wp:cNvGraphicFramePr>
+            <a:graphic xmlns:a="http://schemas.openxmlformats.org/drawingml/2006/main">
+              <a:graphicData uri="http://schemas.openxmlformats.org/drawingml/2006/picture">
+                <pic:pic xmlns:pic="http://schemas.openxmlformats.org/drawingml/2006/picture">
+                  <pic:nvPicPr>
+                    <pic:cNvPr id="3" name="Picture 3" descr="Chart&#10;&#10;Description automatically generated"/>
+                    <pic:cNvPicPr/>
+                  </pic:nvPicPr>
+                  <pic:blipFill>
+                    <a:blip r:embed="rId7"/>
+                    <a:stretch>
+                      <a:fillRect/>
+                    </a:stretch>
+                  </pic:blipFill>
+                  <pic:spPr>
+                    <a:xfrm>
+                      <a:off x="0" y="0"/>
+                      <a:ext cx="5097772" cy="3045592"/>
+                    </a:xfrm>
+                    <a:prstGeom prst="rect">
+                      <a:avLst/>
+                    </a:prstGeom>
+                  </pic:spPr>
+                </pic:pic>
+              </a:graphicData>
+            </a:graphic>
+          </wp:inline>
+        </w:drawing>
+      </w:r>
     </w:p>
     <w:p>
       <w:pPr>
@@ -2782,7 +3058,16 @@
           <w:sz w:val="22"/>
           <w:szCs w:val="22"/>
         </w:rPr>
-        <w:t xml:space="preserve"> view using any colormap you like. Both planes should be clearly visible.</w:t>
+        <w:t xml:space="preserve"> view using any colormap you like. Both planes should be clearly </w:t>
+      </w:r>
+      <w:proofErr w:type="spellStart"/>
+      <w:r>
+        <w:rPr>
+          <w:color w:val="FF0000"/>
+          <w:sz w:val="22"/>
+          <w:szCs w:val="22"/>
+        </w:rPr>
+        <w:t>visible.</w:t>
       </w:r>
       <w:r>
         <w:rPr>
@@ -2791,7 +3076,17 @@
           <w:sz w:val="22"/>
           <w:szCs w:val="22"/>
         </w:rPr>
-        <w:t xml:space="preserve">Grader will award one point for </w:t>
+        <w:t>Grader</w:t>
+      </w:r>
+      <w:proofErr w:type="spellEnd"/>
+      <w:r>
+        <w:rPr>
+          <w:b/>
+          <w:color w:val="FF0000"/>
+          <w:sz w:val="22"/>
+          <w:szCs w:val="22"/>
+        </w:rPr>
+        <w:t xml:space="preserve"> will award one point for </w:t>
       </w:r>
       <w:r>
         <w:rPr>
@@ -2834,17 +3129,48 @@
           <w:szCs w:val="23"/>
         </w:rPr>
       </w:pPr>
-    </w:p>
-    <w:p>
-      <w:pPr>
-        <w:pStyle w:val="ListParagraph"/>
-        <w:ind w:left="0"/>
+      <w:r>
         <w:rPr>
           <w:color w:val="000000"/>
           <w:sz w:val="23"/>
           <w:szCs w:val="23"/>
         </w:rPr>
-      </w:pPr>
+        <w:drawing>
+          <wp:inline distT="0" distB="0" distL="0" distR="0" wp14:anchorId="37B2031E" wp14:editId="1F282067">
+            <wp:extent cx="5291514" cy="3143250"/>
+            <wp:effectExtent l="0" t="0" r="4445" b="0"/>
+            <wp:docPr id="4" name="Picture 4" descr="Chart&#10;&#10;Description automatically generated"/>
+            <wp:cNvGraphicFramePr>
+              <a:graphicFrameLocks xmlns:a="http://schemas.openxmlformats.org/drawingml/2006/main" noChangeAspect="1"/>
+            </wp:cNvGraphicFramePr>
+            <a:graphic xmlns:a="http://schemas.openxmlformats.org/drawingml/2006/main">
+              <a:graphicData uri="http://schemas.openxmlformats.org/drawingml/2006/picture">
+                <pic:pic xmlns:pic="http://schemas.openxmlformats.org/drawingml/2006/picture">
+                  <pic:nvPicPr>
+                    <pic:cNvPr id="4" name="Picture 4" descr="Chart&#10;&#10;Description automatically generated"/>
+                    <pic:cNvPicPr/>
+                  </pic:nvPicPr>
+                  <pic:blipFill>
+                    <a:blip r:embed="rId8"/>
+                    <a:stretch>
+                      <a:fillRect/>
+                    </a:stretch>
+                  </pic:blipFill>
+                  <pic:spPr>
+                    <a:xfrm>
+                      <a:off x="0" y="0"/>
+                      <a:ext cx="5295526" cy="3145633"/>
+                    </a:xfrm>
+                    <a:prstGeom prst="rect">
+                      <a:avLst/>
+                    </a:prstGeom>
+                  </pic:spPr>
+                </pic:pic>
+              </a:graphicData>
+            </a:graphic>
+          </wp:inline>
+        </w:drawing>
+      </w:r>
     </w:p>
     <w:p>
       <w:pPr>
@@ -2878,20 +3204,24 @@
           <w:szCs w:val="23"/>
         </w:rPr>
       </w:pPr>
-      <w:r>
+    </w:p>
+    <w:p>
+      <w:pPr>
+        <w:pStyle w:val="ListParagraph"/>
+        <w:ind w:left="0"/>
         <w:rPr>
           <w:color w:val="000000"/>
           <w:sz w:val="23"/>
           <w:szCs w:val="23"/>
         </w:rPr>
-        <w:tab/>
-      </w:r>
+      </w:pPr>
       <w:r>
         <w:rPr>
           <w:color w:val="000000"/>
           <w:sz w:val="23"/>
           <w:szCs w:val="23"/>
         </w:rPr>
+        <w:lastRenderedPageBreak/>
         <w:tab/>
       </w:r>
       <w:r>
@@ -2926,251 +3256,6 @@
         </w:rPr>
         <w:tab/>
       </w:r>
-    </w:p>
-    <w:p>
-      <w:pPr>
-        <w:pStyle w:val="ListParagraph"/>
-        <w:ind w:left="0"/>
-        <w:rPr>
-          <w:color w:val="000000"/>
-          <w:sz w:val="23"/>
-          <w:szCs w:val="23"/>
-        </w:rPr>
-      </w:pPr>
-    </w:p>
-    <w:p>
-      <w:pPr>
-        <w:pStyle w:val="ListParagraph"/>
-        <w:ind w:left="0"/>
-        <w:rPr>
-          <w:b/>
-          <w:color w:val="FF0000"/>
-          <w:sz w:val="23"/>
-          <w:szCs w:val="23"/>
-        </w:rPr>
-      </w:pPr>
-    </w:p>
-    <w:p>
-      <w:pPr>
-        <w:pStyle w:val="ListParagraph"/>
-        <w:ind w:left="0"/>
-        <w:rPr>
-          <w:b/>
-          <w:color w:val="FF0000"/>
-          <w:sz w:val="23"/>
-          <w:szCs w:val="23"/>
-        </w:rPr>
-      </w:pPr>
-    </w:p>
-    <w:p>
-      <w:pPr>
-        <w:pStyle w:val="ListParagraph"/>
-        <w:ind w:left="0"/>
-        <w:rPr>
-          <w:b/>
-          <w:color w:val="FF0000"/>
-          <w:sz w:val="23"/>
-          <w:szCs w:val="23"/>
-        </w:rPr>
-      </w:pPr>
-    </w:p>
-    <w:p>
-      <w:pPr>
-        <w:pStyle w:val="ListParagraph"/>
-        <w:ind w:left="0"/>
-        <w:rPr>
-          <w:b/>
-          <w:color w:val="FF0000"/>
-          <w:sz w:val="23"/>
-          <w:szCs w:val="23"/>
-        </w:rPr>
-      </w:pPr>
-    </w:p>
-    <w:p>
-      <w:pPr>
-        <w:pStyle w:val="ListParagraph"/>
-        <w:ind w:left="0"/>
-        <w:rPr>
-          <w:b/>
-          <w:color w:val="FF0000"/>
-          <w:sz w:val="23"/>
-          <w:szCs w:val="23"/>
-        </w:rPr>
-      </w:pPr>
-    </w:p>
-    <w:p>
-      <w:pPr>
-        <w:pStyle w:val="ListParagraph"/>
-        <w:ind w:left="0"/>
-        <w:rPr>
-          <w:b/>
-          <w:color w:val="FF0000"/>
-          <w:sz w:val="23"/>
-          <w:szCs w:val="23"/>
-        </w:rPr>
-      </w:pPr>
-    </w:p>
-    <w:p>
-      <w:pPr>
-        <w:pStyle w:val="ListParagraph"/>
-        <w:ind w:left="0"/>
-        <w:rPr>
-          <w:b/>
-          <w:color w:val="FF0000"/>
-          <w:sz w:val="23"/>
-          <w:szCs w:val="23"/>
-        </w:rPr>
-      </w:pPr>
-    </w:p>
-    <w:p>
-      <w:pPr>
-        <w:pStyle w:val="ListParagraph"/>
-        <w:ind w:left="0"/>
-        <w:rPr>
-          <w:b/>
-          <w:color w:val="FF0000"/>
-          <w:sz w:val="23"/>
-          <w:szCs w:val="23"/>
-        </w:rPr>
-      </w:pPr>
-    </w:p>
-    <w:p>
-      <w:pPr>
-        <w:pStyle w:val="ListParagraph"/>
-        <w:ind w:left="0"/>
-        <w:rPr>
-          <w:b/>
-          <w:color w:val="FF0000"/>
-          <w:sz w:val="23"/>
-          <w:szCs w:val="23"/>
-        </w:rPr>
-      </w:pPr>
-    </w:p>
-    <w:p>
-      <w:pPr>
-        <w:pStyle w:val="ListParagraph"/>
-        <w:ind w:left="0"/>
-        <w:rPr>
-          <w:b/>
-          <w:color w:val="FF0000"/>
-          <w:sz w:val="23"/>
-          <w:szCs w:val="23"/>
-        </w:rPr>
-      </w:pPr>
-    </w:p>
-    <w:p>
-      <w:pPr>
-        <w:pStyle w:val="ListParagraph"/>
-        <w:ind w:left="0"/>
-        <w:rPr>
-          <w:b/>
-          <w:color w:val="FF0000"/>
-          <w:sz w:val="23"/>
-          <w:szCs w:val="23"/>
-        </w:rPr>
-      </w:pPr>
-    </w:p>
-    <w:p>
-      <w:pPr>
-        <w:pStyle w:val="ListParagraph"/>
-        <w:ind w:left="0"/>
-        <w:rPr>
-          <w:b/>
-          <w:color w:val="FF0000"/>
-          <w:sz w:val="23"/>
-          <w:szCs w:val="23"/>
-        </w:rPr>
-      </w:pPr>
-    </w:p>
-    <w:p>
-      <w:pPr>
-        <w:pStyle w:val="ListParagraph"/>
-        <w:ind w:left="0"/>
-        <w:rPr>
-          <w:color w:val="000000"/>
-          <w:sz w:val="23"/>
-          <w:szCs w:val="23"/>
-        </w:rPr>
-      </w:pPr>
-      <w:r>
-        <w:rPr>
-          <w:b/>
-          <w:color w:val="000000"/>
-          <w:sz w:val="23"/>
-          <w:szCs w:val="23"/>
-        </w:rPr>
-        <w:t xml:space="preserve"> </w:t>
-      </w:r>
-      <w:r>
-        <w:rPr>
-          <w:b/>
-          <w:color w:val="000000"/>
-          <w:sz w:val="23"/>
-          <w:szCs w:val="23"/>
-        </w:rPr>
-        <w:t xml:space="preserve"> </w:t>
-      </w:r>
-    </w:p>
-    <w:p>
-      <w:pPr>
-        <w:pStyle w:val="ListParagraph"/>
-        <w:ind w:left="0"/>
-        <w:rPr>
-          <w:color w:val="000000"/>
-          <w:sz w:val="23"/>
-          <w:szCs w:val="23"/>
-        </w:rPr>
-      </w:pPr>
-    </w:p>
-    <w:p>
-      <w:pPr>
-        <w:pStyle w:val="ListParagraph"/>
-        <w:ind w:left="0"/>
-        <w:rPr>
-          <w:color w:val="000000"/>
-          <w:sz w:val="23"/>
-          <w:szCs w:val="23"/>
-        </w:rPr>
-      </w:pPr>
-    </w:p>
-    <w:p>
-      <w:pPr>
-        <w:rPr>
-          <w:color w:val="000000"/>
-          <w:sz w:val="23"/>
-          <w:szCs w:val="23"/>
-        </w:rPr>
-      </w:pPr>
-      <w:r>
-        <w:rPr>
-          <w:color w:val="000000"/>
-          <w:sz w:val="23"/>
-          <w:szCs w:val="23"/>
-        </w:rPr>
-        <w:br w:type="page"/>
-      </w:r>
-    </w:p>
-    <w:p>
-      <w:pPr>
-        <w:pStyle w:val="ListParagraph"/>
-        <w:ind w:left="0"/>
-        <w:rPr>
-          <w:color w:val="000000"/>
-          <w:sz w:val="23"/>
-          <w:szCs w:val="23"/>
-        </w:rPr>
-      </w:pPr>
-    </w:p>
-    <w:p>
-      <w:pPr>
-        <w:pStyle w:val="ListParagraph"/>
-        <w:ind w:left="0"/>
-        <w:rPr>
-          <w:color w:val="000000"/>
-          <w:sz w:val="23"/>
-          <w:szCs w:val="23"/>
-        </w:rPr>
-      </w:pPr>
       <w:r>
         <w:rPr>
           <w:color w:val="000000"/>
@@ -3461,6 +3546,15 @@
                                     </m:mPr>
                                     <m:mr>
                                       <m:e>
+                                        <m:r>
+                                          <w:rPr>
+                                            <w:rFonts w:ascii="Cambria Math" w:hAnsi="Cambria Math"/>
+                                            <w:color w:val="FF0000"/>
+                                            <w:sz w:val="23"/>
+                                            <w:szCs w:val="23"/>
+                                          </w:rPr>
+                                          <m:t>1</m:t>
+                                        </m:r>
                                         <m:ctrlPr>
                                           <w:rPr>
                                             <w:rFonts w:ascii="Cambria Math" w:eastAsia="Cambria Math" w:hAnsi="Cambria Math" w:cs="Cambria Math"/>
@@ -3471,12 +3565,51 @@
                                           </w:rPr>
                                         </m:ctrlPr>
                                       </m:e>
-                                      <m:e/>
-                                      <m:e/>
-                                      <m:e/>
+                                      <m:e>
+                                        <m:r>
+                                          <w:rPr>
+                                            <w:rFonts w:ascii="Cambria Math" w:eastAsia="Cambria Math" w:hAnsi="Cambria Math" w:cs="Cambria Math"/>
+                                            <w:color w:val="FF0000"/>
+                                            <w:sz w:val="23"/>
+                                            <w:szCs w:val="23"/>
+                                          </w:rPr>
+                                          <m:t>0</m:t>
+                                        </m:r>
+                                      </m:e>
+                                      <m:e>
+                                        <m:r>
+                                          <w:rPr>
+                                            <w:rFonts w:ascii="Cambria Math" w:hAnsi="Cambria Math"/>
+                                            <w:color w:val="FF0000"/>
+                                            <w:sz w:val="23"/>
+                                            <w:szCs w:val="23"/>
+                                          </w:rPr>
+                                          <m:t>-1</m:t>
+                                        </m:r>
+                                      </m:e>
+                                      <m:e>
+                                        <m:r>
+                                          <w:rPr>
+                                            <w:rFonts w:ascii="Cambria Math" w:hAnsi="Cambria Math"/>
+                                            <w:color w:val="FF0000"/>
+                                            <w:sz w:val="23"/>
+                                            <w:szCs w:val="23"/>
+                                          </w:rPr>
+                                          <m:t>-</m:t>
+                                        </m:r>
+                                      </m:e>
                                     </m:mr>
                                     <m:mr>
                                       <m:e>
+                                        <m:r>
+                                          <w:rPr>
+                                            <w:rFonts w:ascii="Cambria Math" w:hAnsi="Cambria Math"/>
+                                            <w:color w:val="FF0000"/>
+                                            <w:sz w:val="23"/>
+                                            <w:szCs w:val="23"/>
+                                          </w:rPr>
+                                          <m:t>0</m:t>
+                                        </m:r>
                                         <m:ctrlPr>
                                           <w:rPr>
                                             <w:rFonts w:ascii="Cambria Math" w:eastAsia="Cambria Math" w:hAnsi="Cambria Math" w:cs="Cambria Math"/>
@@ -3487,12 +3620,51 @@
                                           </w:rPr>
                                         </m:ctrlPr>
                                       </m:e>
-                                      <m:e/>
-                                      <m:e/>
-                                      <m:e/>
+                                      <m:e>
+                                        <m:r>
+                                          <w:rPr>
+                                            <w:rFonts w:ascii="Cambria Math" w:eastAsia="Cambria Math" w:hAnsi="Cambria Math" w:cs="Cambria Math"/>
+                                            <w:color w:val="FF0000"/>
+                                            <w:sz w:val="23"/>
+                                            <w:szCs w:val="23"/>
+                                          </w:rPr>
+                                          <m:t>1</m:t>
+                                        </m:r>
+                                      </m:e>
+                                      <m:e>
+                                        <m:r>
+                                          <w:rPr>
+                                            <w:rFonts w:ascii="Cambria Math" w:hAnsi="Cambria Math"/>
+                                            <w:color w:val="FF0000"/>
+                                            <w:sz w:val="23"/>
+                                            <w:szCs w:val="23"/>
+                                          </w:rPr>
+                                          <m:t>-1</m:t>
+                                        </m:r>
+                                      </m:e>
+                                      <m:e>
+                                        <m:r>
+                                          <w:rPr>
+                                            <w:rFonts w:ascii="Cambria Math" w:hAnsi="Cambria Math"/>
+                                            <w:color w:val="FF0000"/>
+                                            <w:sz w:val="23"/>
+                                            <w:szCs w:val="23"/>
+                                          </w:rPr>
+                                          <m:t>0</m:t>
+                                        </m:r>
+                                      </m:e>
                                     </m:mr>
                                     <m:mr>
                                       <m:e>
+                                        <m:r>
+                                          <w:rPr>
+                                            <w:rFonts w:ascii="Cambria Math" w:hAnsi="Cambria Math"/>
+                                            <w:color w:val="FF0000"/>
+                                            <w:sz w:val="23"/>
+                                            <w:szCs w:val="23"/>
+                                          </w:rPr>
+                                          <m:t>0</m:t>
+                                        </m:r>
                                         <m:ctrlPr>
                                           <w:rPr>
                                             <w:rFonts w:ascii="Cambria Math" w:eastAsia="Cambria Math" w:hAnsi="Cambria Math" w:cs="Cambria Math"/>
@@ -3503,9 +3675,39 @@
                                           </w:rPr>
                                         </m:ctrlPr>
                                       </m:e>
-                                      <m:e/>
-                                      <m:e/>
-                                      <m:e/>
+                                      <m:e>
+                                        <m:r>
+                                          <w:rPr>
+                                            <w:rFonts w:ascii="Cambria Math" w:eastAsia="Cambria Math" w:hAnsi="Cambria Math" w:cs="Cambria Math"/>
+                                            <w:color w:val="FF0000"/>
+                                            <w:sz w:val="23"/>
+                                            <w:szCs w:val="23"/>
+                                          </w:rPr>
+                                          <m:t>0</m:t>
+                                        </m:r>
+                                      </m:e>
+                                      <m:e>
+                                        <m:r>
+                                          <w:rPr>
+                                            <w:rFonts w:ascii="Cambria Math" w:hAnsi="Cambria Math"/>
+                                            <w:color w:val="FF0000"/>
+                                            <w:sz w:val="23"/>
+                                            <w:szCs w:val="23"/>
+                                          </w:rPr>
+                                          <m:t>0</m:t>
+                                        </m:r>
+                                      </m:e>
+                                      <m:e>
+                                        <m:r>
+                                          <w:rPr>
+                                            <w:rFonts w:ascii="Cambria Math" w:hAnsi="Cambria Math"/>
+                                            <w:color w:val="FF0000"/>
+                                            <w:sz w:val="23"/>
+                                            <w:szCs w:val="23"/>
+                                          </w:rPr>
+                                          <m:t>1</m:t>
+                                        </m:r>
+                                      </m:e>
                                     </m:mr>
                                   </m:m>
                                 </m:e>
@@ -3560,7 +3762,25 @@
                                 <w:sz w:val="23"/>
                                 <w:szCs w:val="23"/>
                               </w:rPr>
-                              <w:t xml:space="preserve"> __ __  </w:t>
+                              <w:t xml:space="preserve"> </w:t>
+                            </w:r>
+                            <w:r>
+                              <w:rPr>
+                                <w:b/>
+                                <w:color w:val="FF0000"/>
+                                <w:sz w:val="23"/>
+                                <w:szCs w:val="23"/>
+                              </w:rPr>
+                              <w:t>NO</w:t>
+                            </w:r>
+                            <w:r>
+                              <w:rPr>
+                                <w:b/>
+                                <w:color w:val="FF0000"/>
+                                <w:sz w:val="23"/>
+                                <w:szCs w:val="23"/>
+                              </w:rPr>
+                              <w:t xml:space="preserve">  </w:t>
                             </w:r>
                           </w:p>
                         </w:txbxContent>
@@ -3582,7 +3802,7 @@
           </mc:Choice>
           <mc:Fallback>
             <w:pict>
-              <v:shape w14:anchorId="5916B567" id="Text Box 62" o:spid="_x0000_s1030" type="#_x0000_t202" style="position:absolute;margin-left:0;margin-top:0;width:465.25pt;height:78pt;z-index:251696128;visibility:visible;mso-wrap-style:square;mso-height-percent:0;mso-wrap-distance-left:9pt;mso-wrap-distance-top:0;mso-wrap-distance-right:9pt;mso-wrap-distance-bottom:0;mso-position-horizontal:absolute;mso-position-horizontal-relative:text;mso-position-vertical:absolute;mso-position-vertical-relative:text;mso-height-percent:0;mso-height-relative:margin;v-text-anchor:top" o:gfxdata="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" filled="f">
+              <v:shape w14:anchorId="5916B567" id="Text Box 62" o:spid="_x0000_s1030" type="#_x0000_t202" style="position:absolute;margin-left:0;margin-top:0;width:465.25pt;height:78pt;z-index:251696128;visibility:visible;mso-wrap-style:square;mso-height-percent:0;mso-wrap-distance-left:9pt;mso-wrap-distance-top:0;mso-wrap-distance-right:9pt;mso-wrap-distance-bottom:0;mso-position-horizontal:absolute;mso-position-horizontal-relative:text;mso-position-vertical:absolute;mso-position-vertical-relative:text;mso-height-percent:0;mso-height-relative:margin;v-text-anchor:top" o:gfxdata="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" filled="f">
                 <v:textbox>
                   <w:txbxContent>
                     <w:p>
@@ -3665,6 +3885,15 @@
                               </m:mPr>
                               <m:mr>
                                 <m:e>
+                                  <m:r>
+                                    <w:rPr>
+                                      <w:rFonts w:ascii="Cambria Math" w:hAnsi="Cambria Math"/>
+                                      <w:color w:val="FF0000"/>
+                                      <w:sz w:val="23"/>
+                                      <w:szCs w:val="23"/>
+                                    </w:rPr>
+                                    <m:t>1</m:t>
+                                  </m:r>
                                   <m:ctrlPr>
                                     <w:rPr>
                                       <w:rFonts w:ascii="Cambria Math" w:eastAsia="Cambria Math" w:hAnsi="Cambria Math" w:cs="Cambria Math"/>
@@ -3675,12 +3904,51 @@
                                     </w:rPr>
                                   </m:ctrlPr>
                                 </m:e>
-                                <m:e/>
-                                <m:e/>
-                                <m:e/>
+                                <m:e>
+                                  <m:r>
+                                    <w:rPr>
+                                      <w:rFonts w:ascii="Cambria Math" w:eastAsia="Cambria Math" w:hAnsi="Cambria Math" w:cs="Cambria Math"/>
+                                      <w:color w:val="FF0000"/>
+                                      <w:sz w:val="23"/>
+                                      <w:szCs w:val="23"/>
+                                    </w:rPr>
+                                    <m:t>0</m:t>
+                                  </m:r>
+                                </m:e>
+                                <m:e>
+                                  <m:r>
+                                    <w:rPr>
+                                      <w:rFonts w:ascii="Cambria Math" w:hAnsi="Cambria Math"/>
+                                      <w:color w:val="FF0000"/>
+                                      <w:sz w:val="23"/>
+                                      <w:szCs w:val="23"/>
+                                    </w:rPr>
+                                    <m:t>-1</m:t>
+                                  </m:r>
+                                </m:e>
+                                <m:e>
+                                  <m:r>
+                                    <w:rPr>
+                                      <w:rFonts w:ascii="Cambria Math" w:hAnsi="Cambria Math"/>
+                                      <w:color w:val="FF0000"/>
+                                      <w:sz w:val="23"/>
+                                      <w:szCs w:val="23"/>
+                                    </w:rPr>
+                                    <m:t>-</m:t>
+                                  </m:r>
+                                </m:e>
                               </m:mr>
                               <m:mr>
                                 <m:e>
+                                  <m:r>
+                                    <w:rPr>
+                                      <w:rFonts w:ascii="Cambria Math" w:hAnsi="Cambria Math"/>
+                                      <w:color w:val="FF0000"/>
+                                      <w:sz w:val="23"/>
+                                      <w:szCs w:val="23"/>
+                                    </w:rPr>
+                                    <m:t>0</m:t>
+                                  </m:r>
                                   <m:ctrlPr>
                                     <w:rPr>
                                       <w:rFonts w:ascii="Cambria Math" w:eastAsia="Cambria Math" w:hAnsi="Cambria Math" w:cs="Cambria Math"/>
@@ -3691,12 +3959,51 @@
                                     </w:rPr>
                                   </m:ctrlPr>
                                 </m:e>
-                                <m:e/>
-                                <m:e/>
-                                <m:e/>
+                                <m:e>
+                                  <m:r>
+                                    <w:rPr>
+                                      <w:rFonts w:ascii="Cambria Math" w:eastAsia="Cambria Math" w:hAnsi="Cambria Math" w:cs="Cambria Math"/>
+                                      <w:color w:val="FF0000"/>
+                                      <w:sz w:val="23"/>
+                                      <w:szCs w:val="23"/>
+                                    </w:rPr>
+                                    <m:t>1</m:t>
+                                  </m:r>
+                                </m:e>
+                                <m:e>
+                                  <m:r>
+                                    <w:rPr>
+                                      <w:rFonts w:ascii="Cambria Math" w:hAnsi="Cambria Math"/>
+                                      <w:color w:val="FF0000"/>
+                                      <w:sz w:val="23"/>
+                                      <w:szCs w:val="23"/>
+                                    </w:rPr>
+                                    <m:t>-1</m:t>
+                                  </m:r>
+                                </m:e>
+                                <m:e>
+                                  <m:r>
+                                    <w:rPr>
+                                      <w:rFonts w:ascii="Cambria Math" w:hAnsi="Cambria Math"/>
+                                      <w:color w:val="FF0000"/>
+                                      <w:sz w:val="23"/>
+                                      <w:szCs w:val="23"/>
+                                    </w:rPr>
+                                    <m:t>0</m:t>
+                                  </m:r>
+                                </m:e>
                               </m:mr>
                               <m:mr>
                                 <m:e>
+                                  <m:r>
+                                    <w:rPr>
+                                      <w:rFonts w:ascii="Cambria Math" w:hAnsi="Cambria Math"/>
+                                      <w:color w:val="FF0000"/>
+                                      <w:sz w:val="23"/>
+                                      <w:szCs w:val="23"/>
+                                    </w:rPr>
+                                    <m:t>0</m:t>
+                                  </m:r>
                                   <m:ctrlPr>
                                     <w:rPr>
                                       <w:rFonts w:ascii="Cambria Math" w:eastAsia="Cambria Math" w:hAnsi="Cambria Math" w:cs="Cambria Math"/>
@@ -3707,9 +4014,39 @@
                                     </w:rPr>
                                   </m:ctrlPr>
                                 </m:e>
-                                <m:e/>
-                                <m:e/>
-                                <m:e/>
+                                <m:e>
+                                  <m:r>
+                                    <w:rPr>
+                                      <w:rFonts w:ascii="Cambria Math" w:eastAsia="Cambria Math" w:hAnsi="Cambria Math" w:cs="Cambria Math"/>
+                                      <w:color w:val="FF0000"/>
+                                      <w:sz w:val="23"/>
+                                      <w:szCs w:val="23"/>
+                                    </w:rPr>
+                                    <m:t>0</m:t>
+                                  </m:r>
+                                </m:e>
+                                <m:e>
+                                  <m:r>
+                                    <w:rPr>
+                                      <w:rFonts w:ascii="Cambria Math" w:hAnsi="Cambria Math"/>
+                                      <w:color w:val="FF0000"/>
+                                      <w:sz w:val="23"/>
+                                      <w:szCs w:val="23"/>
+                                    </w:rPr>
+                                    <m:t>0</m:t>
+                                  </m:r>
+                                </m:e>
+                                <m:e>
+                                  <m:r>
+                                    <w:rPr>
+                                      <w:rFonts w:ascii="Cambria Math" w:hAnsi="Cambria Math"/>
+                                      <w:color w:val="FF0000"/>
+                                      <w:sz w:val="23"/>
+                                      <w:szCs w:val="23"/>
+                                    </w:rPr>
+                                    <m:t>1</m:t>
+                                  </m:r>
+                                </m:e>
                               </m:mr>
                             </m:m>
                           </m:e>
@@ -3764,7 +4101,25 @@
                           <w:sz w:val="23"/>
                           <w:szCs w:val="23"/>
                         </w:rPr>
-                        <w:t xml:space="preserve"> __ __  </w:t>
+                        <w:t xml:space="preserve"> </w:t>
+                      </w:r>
+                      <w:r>
+                        <w:rPr>
+                          <w:b/>
+                          <w:color w:val="FF0000"/>
+                          <w:sz w:val="23"/>
+                          <w:szCs w:val="23"/>
+                        </w:rPr>
+                        <w:t>NO</w:t>
+                      </w:r>
+                      <w:r>
+                        <w:rPr>
+                          <w:b/>
+                          <w:color w:val="FF0000"/>
+                          <w:sz w:val="23"/>
+                          <w:szCs w:val="23"/>
+                        </w:rPr>
+                        <w:t xml:space="preserve">  </w:t>
                       </w:r>
                     </w:p>
                   </w:txbxContent>
@@ -3991,6 +4346,15 @@
                                     </m:mPr>
                                     <m:mr>
                                       <m:e>
+                                        <m:r>
+                                          <w:rPr>
+                                            <w:rFonts w:ascii="Cambria Math" w:hAnsi="Cambria Math"/>
+                                            <w:color w:val="FF0000"/>
+                                            <w:sz w:val="23"/>
+                                            <w:szCs w:val="23"/>
+                                          </w:rPr>
+                                          <m:t>1</m:t>
+                                        </m:r>
                                         <m:ctrlPr>
                                           <w:rPr>
                                             <w:rFonts w:ascii="Cambria Math" w:eastAsia="Cambria Math" w:hAnsi="Cambria Math" w:cs="Cambria Math"/>
@@ -4001,12 +4365,51 @@
                                           </w:rPr>
                                         </m:ctrlPr>
                                       </m:e>
-                                      <m:e/>
-                                      <m:e/>
-                                      <m:e/>
+                                      <m:e>
+                                        <m:r>
+                                          <w:rPr>
+                                            <w:rFonts w:ascii="Cambria Math" w:eastAsia="Cambria Math" w:hAnsi="Cambria Math" w:cs="Cambria Math"/>
+                                            <w:color w:val="FF0000"/>
+                                            <w:sz w:val="23"/>
+                                            <w:szCs w:val="23"/>
+                                          </w:rPr>
+                                          <m:t>0</m:t>
+                                        </m:r>
+                                      </m:e>
+                                      <m:e>
+                                        <m:r>
+                                          <w:rPr>
+                                            <w:rFonts w:ascii="Cambria Math" w:hAnsi="Cambria Math"/>
+                                            <w:color w:val="FF0000"/>
+                                            <w:sz w:val="23"/>
+                                            <w:szCs w:val="23"/>
+                                          </w:rPr>
+                                          <m:t>-1</m:t>
+                                        </m:r>
+                                      </m:e>
+                                      <m:e>
+                                        <m:r>
+                                          <w:rPr>
+                                            <w:rFonts w:ascii="Cambria Math" w:hAnsi="Cambria Math"/>
+                                            <w:color w:val="FF0000"/>
+                                            <w:sz w:val="23"/>
+                                            <w:szCs w:val="23"/>
+                                          </w:rPr>
+                                          <m:t>2</m:t>
+                                        </m:r>
+                                      </m:e>
                                     </m:mr>
                                     <m:mr>
                                       <m:e>
+                                        <m:r>
+                                          <w:rPr>
+                                            <w:rFonts w:ascii="Cambria Math" w:hAnsi="Cambria Math"/>
+                                            <w:color w:val="FF0000"/>
+                                            <w:sz w:val="23"/>
+                                            <w:szCs w:val="23"/>
+                                          </w:rPr>
+                                          <m:t>0</m:t>
+                                        </m:r>
                                         <m:ctrlPr>
                                           <w:rPr>
                                             <w:rFonts w:ascii="Cambria Math" w:eastAsia="Cambria Math" w:hAnsi="Cambria Math" w:cs="Cambria Math"/>
@@ -4017,12 +4420,51 @@
                                           </w:rPr>
                                         </m:ctrlPr>
                                       </m:e>
-                                      <m:e/>
-                                      <m:e/>
-                                      <m:e/>
+                                      <m:e>
+                                        <m:r>
+                                          <w:rPr>
+                                            <w:rFonts w:ascii="Cambria Math" w:eastAsia="Cambria Math" w:hAnsi="Cambria Math" w:cs="Cambria Math"/>
+                                            <w:color w:val="FF0000"/>
+                                            <w:sz w:val="23"/>
+                                            <w:szCs w:val="23"/>
+                                          </w:rPr>
+                                          <m:t>1</m:t>
+                                        </m:r>
+                                      </m:e>
+                                      <m:e>
+                                        <m:r>
+                                          <w:rPr>
+                                            <w:rFonts w:ascii="Cambria Math" w:hAnsi="Cambria Math"/>
+                                            <w:color w:val="FF0000"/>
+                                            <w:sz w:val="23"/>
+                                            <w:szCs w:val="23"/>
+                                          </w:rPr>
+                                          <m:t>-1</m:t>
+                                        </m:r>
+                                      </m:e>
+                                      <m:e>
+                                        <m:r>
+                                          <w:rPr>
+                                            <w:rFonts w:ascii="Cambria Math" w:hAnsi="Cambria Math"/>
+                                            <w:color w:val="FF0000"/>
+                                            <w:sz w:val="23"/>
+                                            <w:szCs w:val="23"/>
+                                          </w:rPr>
+                                          <m:t>2</m:t>
+                                        </m:r>
+                                      </m:e>
                                     </m:mr>
                                     <m:mr>
                                       <m:e>
+                                        <m:r>
+                                          <w:rPr>
+                                            <w:rFonts w:ascii="Cambria Math" w:hAnsi="Cambria Math"/>
+                                            <w:color w:val="FF0000"/>
+                                            <w:sz w:val="23"/>
+                                            <w:szCs w:val="23"/>
+                                          </w:rPr>
+                                          <m:t>0</m:t>
+                                        </m:r>
                                         <m:ctrlPr>
                                           <w:rPr>
                                             <w:rFonts w:ascii="Cambria Math" w:eastAsia="Cambria Math" w:hAnsi="Cambria Math" w:cs="Cambria Math"/>
@@ -4033,9 +4475,39 @@
                                           </w:rPr>
                                         </m:ctrlPr>
                                       </m:e>
-                                      <m:e/>
-                                      <m:e/>
-                                      <m:e/>
+                                      <m:e>
+                                        <m:r>
+                                          <w:rPr>
+                                            <w:rFonts w:ascii="Cambria Math" w:eastAsia="Cambria Math" w:hAnsi="Cambria Math" w:cs="Cambria Math"/>
+                                            <w:color w:val="FF0000"/>
+                                            <w:sz w:val="23"/>
+                                            <w:szCs w:val="23"/>
+                                          </w:rPr>
+                                          <m:t>0</m:t>
+                                        </m:r>
+                                      </m:e>
+                                      <m:e>
+                                        <m:r>
+                                          <w:rPr>
+                                            <w:rFonts w:ascii="Cambria Math" w:hAnsi="Cambria Math"/>
+                                            <w:color w:val="FF0000"/>
+                                            <w:sz w:val="23"/>
+                                            <w:szCs w:val="23"/>
+                                          </w:rPr>
+                                          <m:t>0</m:t>
+                                        </m:r>
+                                      </m:e>
+                                      <m:e>
+                                        <m:r>
+                                          <w:rPr>
+                                            <w:rFonts w:ascii="Cambria Math" w:hAnsi="Cambria Math"/>
+                                            <w:color w:val="FF0000"/>
+                                            <w:sz w:val="23"/>
+                                            <w:szCs w:val="23"/>
+                                          </w:rPr>
+                                          <m:t>0</m:t>
+                                        </m:r>
+                                      </m:e>
                                     </m:mr>
                                   </m:m>
                                 </m:e>
@@ -4066,7 +4538,6 @@
                               </w:rPr>
                               <w:tab/>
                             </w:r>
-                            <w:proofErr w:type="gramStart"/>
                             <w:r>
                               <w:rPr>
                                 <w:bCs/>
@@ -4074,9 +4545,8 @@
                                 <w:sz w:val="21"/>
                                 <w:szCs w:val="21"/>
                               </w:rPr>
-                              <w:t>Do</w:t>
+                              <w:t>Do system #1 and system #3 have the exact same solutions</w:t>
                             </w:r>
-                            <w:proofErr w:type="gramEnd"/>
                             <w:r>
                               <w:rPr>
                                 <w:bCs/>
@@ -4084,16 +4554,7 @@
                                 <w:sz w:val="21"/>
                                 <w:szCs w:val="21"/>
                               </w:rPr>
-                              <w:t xml:space="preserve"> system #1 and system #3 have the exact same solutions</w:t>
-                            </w:r>
-                            <w:r>
-                              <w:rPr>
-                                <w:bCs/>
-                                <w:color w:val="FF0000"/>
-                                <w:sz w:val="21"/>
-                                <w:szCs w:val="21"/>
-                              </w:rPr>
-                              <w:t>?  __ __ __</w:t>
+                              <w:t xml:space="preserve">?  </w:t>
                             </w:r>
                             <w:r>
                               <w:rPr>
@@ -4102,7 +4563,7 @@
                                 <w:sz w:val="21"/>
                                 <w:szCs w:val="21"/>
                               </w:rPr>
-                              <w:t xml:space="preserve">  </w:t>
+                              <w:t xml:space="preserve"> </w:t>
                             </w:r>
                           </w:p>
                         </w:txbxContent>
@@ -4124,7 +4585,7 @@
           </mc:Choice>
           <mc:Fallback>
             <w:pict>
-              <v:shape w14:anchorId="6CE406E4" id="Text Box 77" o:spid="_x0000_s1031" type="#_x0000_t202" style="position:absolute;margin-left:0;margin-top:-.05pt;width:465.25pt;height:78pt;z-index:251697152;visibility:visible;mso-wrap-style:square;mso-height-percent:0;mso-wrap-distance-left:9pt;mso-wrap-distance-top:0;mso-wrap-distance-right:9pt;mso-wrap-distance-bottom:0;mso-position-horizontal:absolute;mso-position-horizontal-relative:text;mso-position-vertical:absolute;mso-position-vertical-relative:text;mso-height-percent:0;mso-height-relative:margin;v-text-anchor:top" o:gfxdata="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" filled="f">
+              <v:shape w14:anchorId="6CE406E4" id="Text Box 77" o:spid="_x0000_s1031" type="#_x0000_t202" style="position:absolute;margin-left:0;margin-top:-.05pt;width:465.25pt;height:78pt;z-index:251697152;visibility:visible;mso-wrap-style:square;mso-height-percent:0;mso-wrap-distance-left:9pt;mso-wrap-distance-top:0;mso-wrap-distance-right:9pt;mso-wrap-distance-bottom:0;mso-position-horizontal:absolute;mso-position-horizontal-relative:text;mso-position-vertical:absolute;mso-position-vertical-relative:text;mso-height-percent:0;mso-height-relative:margin;v-text-anchor:top" o:gfxdata="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" filled="f">
                 <v:textbox>
                   <w:txbxContent>
                     <w:p>
@@ -4207,6 +4668,15 @@
                               </m:mPr>
                               <m:mr>
                                 <m:e>
+                                  <m:r>
+                                    <w:rPr>
+                                      <w:rFonts w:ascii="Cambria Math" w:hAnsi="Cambria Math"/>
+                                      <w:color w:val="FF0000"/>
+                                      <w:sz w:val="23"/>
+                                      <w:szCs w:val="23"/>
+                                    </w:rPr>
+                                    <m:t>1</m:t>
+                                  </m:r>
                                   <m:ctrlPr>
                                     <w:rPr>
                                       <w:rFonts w:ascii="Cambria Math" w:eastAsia="Cambria Math" w:hAnsi="Cambria Math" w:cs="Cambria Math"/>
@@ -4217,12 +4687,51 @@
                                     </w:rPr>
                                   </m:ctrlPr>
                                 </m:e>
-                                <m:e/>
-                                <m:e/>
-                                <m:e/>
+                                <m:e>
+                                  <m:r>
+                                    <w:rPr>
+                                      <w:rFonts w:ascii="Cambria Math" w:eastAsia="Cambria Math" w:hAnsi="Cambria Math" w:cs="Cambria Math"/>
+                                      <w:color w:val="FF0000"/>
+                                      <w:sz w:val="23"/>
+                                      <w:szCs w:val="23"/>
+                                    </w:rPr>
+                                    <m:t>0</m:t>
+                                  </m:r>
+                                </m:e>
+                                <m:e>
+                                  <m:r>
+                                    <w:rPr>
+                                      <w:rFonts w:ascii="Cambria Math" w:hAnsi="Cambria Math"/>
+                                      <w:color w:val="FF0000"/>
+                                      <w:sz w:val="23"/>
+                                      <w:szCs w:val="23"/>
+                                    </w:rPr>
+                                    <m:t>-1</m:t>
+                                  </m:r>
+                                </m:e>
+                                <m:e>
+                                  <m:r>
+                                    <w:rPr>
+                                      <w:rFonts w:ascii="Cambria Math" w:hAnsi="Cambria Math"/>
+                                      <w:color w:val="FF0000"/>
+                                      <w:sz w:val="23"/>
+                                      <w:szCs w:val="23"/>
+                                    </w:rPr>
+                                    <m:t>2</m:t>
+                                  </m:r>
+                                </m:e>
                               </m:mr>
                               <m:mr>
                                 <m:e>
+                                  <m:r>
+                                    <w:rPr>
+                                      <w:rFonts w:ascii="Cambria Math" w:hAnsi="Cambria Math"/>
+                                      <w:color w:val="FF0000"/>
+                                      <w:sz w:val="23"/>
+                                      <w:szCs w:val="23"/>
+                                    </w:rPr>
+                                    <m:t>0</m:t>
+                                  </m:r>
                                   <m:ctrlPr>
                                     <w:rPr>
                                       <w:rFonts w:ascii="Cambria Math" w:eastAsia="Cambria Math" w:hAnsi="Cambria Math" w:cs="Cambria Math"/>
@@ -4233,12 +4742,51 @@
                                     </w:rPr>
                                   </m:ctrlPr>
                                 </m:e>
-                                <m:e/>
-                                <m:e/>
-                                <m:e/>
+                                <m:e>
+                                  <m:r>
+                                    <w:rPr>
+                                      <w:rFonts w:ascii="Cambria Math" w:eastAsia="Cambria Math" w:hAnsi="Cambria Math" w:cs="Cambria Math"/>
+                                      <w:color w:val="FF0000"/>
+                                      <w:sz w:val="23"/>
+                                      <w:szCs w:val="23"/>
+                                    </w:rPr>
+                                    <m:t>1</m:t>
+                                  </m:r>
+                                </m:e>
+                                <m:e>
+                                  <m:r>
+                                    <w:rPr>
+                                      <w:rFonts w:ascii="Cambria Math" w:hAnsi="Cambria Math"/>
+                                      <w:color w:val="FF0000"/>
+                                      <w:sz w:val="23"/>
+                                      <w:szCs w:val="23"/>
+                                    </w:rPr>
+                                    <m:t>-1</m:t>
+                                  </m:r>
+                                </m:e>
+                                <m:e>
+                                  <m:r>
+                                    <w:rPr>
+                                      <w:rFonts w:ascii="Cambria Math" w:hAnsi="Cambria Math"/>
+                                      <w:color w:val="FF0000"/>
+                                      <w:sz w:val="23"/>
+                                      <w:szCs w:val="23"/>
+                                    </w:rPr>
+                                    <m:t>2</m:t>
+                                  </m:r>
+                                </m:e>
                               </m:mr>
                               <m:mr>
                                 <m:e>
+                                  <m:r>
+                                    <w:rPr>
+                                      <w:rFonts w:ascii="Cambria Math" w:hAnsi="Cambria Math"/>
+                                      <w:color w:val="FF0000"/>
+                                      <w:sz w:val="23"/>
+                                      <w:szCs w:val="23"/>
+                                    </w:rPr>
+                                    <m:t>0</m:t>
+                                  </m:r>
                                   <m:ctrlPr>
                                     <w:rPr>
                                       <w:rFonts w:ascii="Cambria Math" w:eastAsia="Cambria Math" w:hAnsi="Cambria Math" w:cs="Cambria Math"/>
@@ -4249,9 +4797,39 @@
                                     </w:rPr>
                                   </m:ctrlPr>
                                 </m:e>
-                                <m:e/>
-                                <m:e/>
-                                <m:e/>
+                                <m:e>
+                                  <m:r>
+                                    <w:rPr>
+                                      <w:rFonts w:ascii="Cambria Math" w:eastAsia="Cambria Math" w:hAnsi="Cambria Math" w:cs="Cambria Math"/>
+                                      <w:color w:val="FF0000"/>
+                                      <w:sz w:val="23"/>
+                                      <w:szCs w:val="23"/>
+                                    </w:rPr>
+                                    <m:t>0</m:t>
+                                  </m:r>
+                                </m:e>
+                                <m:e>
+                                  <m:r>
+                                    <w:rPr>
+                                      <w:rFonts w:ascii="Cambria Math" w:hAnsi="Cambria Math"/>
+                                      <w:color w:val="FF0000"/>
+                                      <w:sz w:val="23"/>
+                                      <w:szCs w:val="23"/>
+                                    </w:rPr>
+                                    <m:t>0</m:t>
+                                  </m:r>
+                                </m:e>
+                                <m:e>
+                                  <m:r>
+                                    <w:rPr>
+                                      <w:rFonts w:ascii="Cambria Math" w:hAnsi="Cambria Math"/>
+                                      <w:color w:val="FF0000"/>
+                                      <w:sz w:val="23"/>
+                                      <w:szCs w:val="23"/>
+                                    </w:rPr>
+                                    <m:t>0</m:t>
+                                  </m:r>
+                                </m:e>
                               </m:mr>
                             </m:m>
                           </m:e>
@@ -4298,7 +4876,7 @@
                           <w:sz w:val="21"/>
                           <w:szCs w:val="21"/>
                         </w:rPr>
-                        <w:t>?  __ __ __</w:t>
+                        <w:t xml:space="preserve">?  </w:t>
                       </w:r>
                       <w:r>
                         <w:rPr>
@@ -4307,7 +4885,7 @@
                           <w:sz w:val="21"/>
                           <w:szCs w:val="21"/>
                         </w:rPr>
-                        <w:t xml:space="preserve">  </w:t>
+                        <w:t xml:space="preserve"> </w:t>
                       </w:r>
                     </w:p>
                   </w:txbxContent>
@@ -4600,8 +5178,8 @@
                             <w:pPr>
                               <w:rPr>
                                 <w:rFonts w:ascii="Courier" w:hAnsi="Courier"/>
-                                <w:bCs/>
                                 <w:noProof/>
+                                <w:color w:val="FF0000"/>
                                 <w:sz w:val="22"/>
                                 <w:szCs w:val="22"/>
                               </w:rPr>
@@ -4618,36 +5196,20 @@
                             </w:r>
                             <w:r>
                               <w:rPr>
-                                <w:bCs/>
-                                <w:noProof/>
-                                <w:color w:val="00B050"/>
-                                <w:sz w:val="22"/>
-                                <w:szCs w:val="22"/>
-                              </w:rPr>
-                              <w:t>% Complete for loop here.</w:t>
+                                <w:rFonts w:ascii="Consolas" w:hAnsi="Consolas"/>
+                                <w:sz w:val="20"/>
+                                <w:szCs w:val="20"/>
+                              </w:rPr>
+                              <w:t>view([k, elevation]</w:t>
                             </w:r>
                             <w:r>
                               <w:rPr>
-                                <w:rStyle w:val="apple-converted-space"/>
-                                <w:bCs/>
-                                <w:noProof/>
-                                <w:color w:val="00B050"/>
-                                <w:sz w:val="22"/>
-                                <w:szCs w:val="22"/>
-                              </w:rPr>
-                              <w:t xml:space="preserve"> Just call the view command. </w:t>
+                                <w:rFonts w:ascii="Consolas" w:hAnsi="Consolas"/>
+                                <w:sz w:val="20"/>
+                                <w:szCs w:val="20"/>
+                              </w:rPr>
+                              <w:t>)</w:t>
                             </w:r>
-                          </w:p>
-                          <w:p>
-                            <w:pPr>
-                              <w:rPr>
-                                <w:rFonts w:ascii="Courier" w:hAnsi="Courier"/>
-                                <w:noProof/>
-                                <w:color w:val="FF0000"/>
-                                <w:sz w:val="22"/>
-                                <w:szCs w:val="22"/>
-                              </w:rPr>
-                            </w:pPr>
                           </w:p>
                           <w:p>
                             <w:pPr>
@@ -4713,7 +5275,7 @@
           </mc:Choice>
           <mc:Fallback>
             <w:pict>
-              <v:shape w14:anchorId="4A1B1B7B" id="Text Box 48" o:spid="_x0000_s1032" type="#_x0000_t202" style="position:absolute;margin-left:0;margin-top:0;width:464pt;height:134pt;z-index:251698176;visibility:visible;mso-wrap-style:square;mso-width-percent:0;mso-height-percent:0;mso-wrap-distance-left:9pt;mso-wrap-distance-top:0;mso-wrap-distance-right:9pt;mso-wrap-distance-bottom:0;mso-position-horizontal:absolute;mso-position-horizontal-relative:text;mso-position-vertical:absolute;mso-position-vertical-relative:text;mso-width-percent:0;mso-height-percent:0;mso-width-relative:margin;mso-height-relative:margin;v-text-anchor:top" o:gfxdata="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" filled="f" strokecolor="#4579b8 [3044]">
+              <v:shape w14:anchorId="4A1B1B7B" id="Text Box 48" o:spid="_x0000_s1032" type="#_x0000_t202" style="position:absolute;margin-left:0;margin-top:0;width:464pt;height:134pt;z-index:251698176;visibility:visible;mso-wrap-style:square;mso-width-percent:0;mso-height-percent:0;mso-wrap-distance-left:9pt;mso-wrap-distance-top:0;mso-wrap-distance-right:9pt;mso-wrap-distance-bottom:0;mso-position-horizontal:absolute;mso-position-horizontal-relative:text;mso-position-vertical:absolute;mso-position-vertical-relative:text;mso-width-percent:0;mso-height-percent:0;mso-width-relative:margin;mso-height-relative:margin;v-text-anchor:top" o:gfxdata="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" filled="f" strokecolor="#4579b8 [3044]">
                 <v:textbox>
                   <w:txbxContent>
                     <w:p>
@@ -4861,8 +5423,8 @@
                       <w:pPr>
                         <w:rPr>
                           <w:rFonts w:ascii="Courier" w:hAnsi="Courier"/>
-                          <w:bCs/>
                           <w:noProof/>
+                          <w:color w:val="FF0000"/>
                           <w:sz w:val="22"/>
                           <w:szCs w:val="22"/>
                         </w:rPr>
@@ -4879,36 +5441,20 @@
                       </w:r>
                       <w:r>
                         <w:rPr>
-                          <w:bCs/>
-                          <w:noProof/>
-                          <w:color w:val="00B050"/>
-                          <w:sz w:val="22"/>
-                          <w:szCs w:val="22"/>
-                        </w:rPr>
-                        <w:t>% Complete for loop here.</w:t>
+                          <w:rFonts w:ascii="Consolas" w:hAnsi="Consolas"/>
+                          <w:sz w:val="20"/>
+                          <w:szCs w:val="20"/>
+                        </w:rPr>
+                        <w:t>view([k, elevation]</w:t>
                       </w:r>
                       <w:r>
                         <w:rPr>
-                          <w:rStyle w:val="apple-converted-space"/>
-                          <w:bCs/>
-                          <w:noProof/>
-                          <w:color w:val="00B050"/>
-                          <w:sz w:val="22"/>
-                          <w:szCs w:val="22"/>
-                        </w:rPr>
-                        <w:t xml:space="preserve"> Just call the view command. </w:t>
+                          <w:rFonts w:ascii="Consolas" w:hAnsi="Consolas"/>
+                          <w:sz w:val="20"/>
+                          <w:szCs w:val="20"/>
+                        </w:rPr>
+                        <w:t>)</w:t>
                       </w:r>
-                    </w:p>
-                    <w:p>
-                      <w:pPr>
-                        <w:rPr>
-                          <w:rFonts w:ascii="Courier" w:hAnsi="Courier"/>
-                          <w:noProof/>
-                          <w:color w:val="FF0000"/>
-                          <w:sz w:val="22"/>
-                          <w:szCs w:val="22"/>
-                        </w:rPr>
-                      </w:pPr>
                     </w:p>
                     <w:p>
                       <w:pPr>
@@ -5300,25 +5846,7 @@
           <w:sz w:val="20"/>
           <w:szCs w:val="20"/>
         </w:rPr>
-        <w:t xml:space="preserve"> to receive full credit. You have one more day, to submit the lab (but with a small penalty), and then the window closes for </w:t>
-      </w:r>
-      <w:proofErr w:type="gramStart"/>
-      <w:r>
-        <w:rPr>
-          <w:color w:val="FF0000"/>
-          <w:sz w:val="20"/>
-          <w:szCs w:val="20"/>
-        </w:rPr>
-        <w:t>good</w:t>
-      </w:r>
-      <w:proofErr w:type="gramEnd"/>
-      <w:r>
-        <w:rPr>
-          <w:color w:val="FF0000"/>
-          <w:sz w:val="20"/>
-          <w:szCs w:val="20"/>
-        </w:rPr>
-        <w:t xml:space="preserve"> and your grade will be zero.</w:t>
+        <w:t xml:space="preserve"> to receive full credit. You have one more day, to submit the lab (but with a small penalty), and then the window closes for good and your grade will be zero.</w:t>
       </w:r>
     </w:p>
     <w:p/>
@@ -5333,12 +5861,12 @@
       </w:pPr>
     </w:p>
     <w:sectPr>
-      <w:headerReference w:type="even" r:id="rId7"/>
-      <w:headerReference w:type="default" r:id="rId8"/>
-      <w:footerReference w:type="even" r:id="rId9"/>
-      <w:footerReference w:type="default" r:id="rId10"/>
-      <w:headerReference w:type="first" r:id="rId11"/>
-      <w:footerReference w:type="first" r:id="rId12"/>
+      <w:headerReference w:type="even" r:id="rId9"/>
+      <w:headerReference w:type="default" r:id="rId10"/>
+      <w:footerReference w:type="even" r:id="rId11"/>
+      <w:footerReference w:type="default" r:id="rId12"/>
+      <w:headerReference w:type="first" r:id="rId13"/>
+      <w:footerReference w:type="first" r:id="rId14"/>
       <w:pgSz w:w="12240" w:h="15840"/>
       <w:pgMar w:top="1440" w:right="1440" w:bottom="1053" w:left="1440" w:header="720" w:footer="720" w:gutter="0"/>
       <w:pgNumType w:start="1"/>

</xml_diff>

<commit_message>
made pdfs for for livescript and answer sheet
</commit_message>
<xml_diff>
--- a/week3/lab3/Lab3_ColeBardin_AnswerSheet.docx
+++ b/week3/lab3/Lab3_ColeBardin_AnswerSheet.docx
@@ -1781,8 +1781,18 @@
                                 <w:sz w:val="20"/>
                                 <w:szCs w:val="20"/>
                               </w:rPr>
-                              <w:t>pivot_for_row2 = find(RAM(2,:), 1);</w:t>
+                              <w:t>pivot_for_row2 = find(RAM(2,:), 1</w:t>
                             </w:r>
+                            <w:proofErr w:type="gramStart"/>
+                            <w:r>
+                              <w:rPr>
+                                <w:rFonts w:ascii="Consolas" w:hAnsi="Consolas"/>
+                                <w:sz w:val="20"/>
+                                <w:szCs w:val="20"/>
+                              </w:rPr>
+                              <w:t>);</w:t>
+                            </w:r>
+                            <w:proofErr w:type="gramEnd"/>
                           </w:p>
                           <w:p/>
                           <w:p/>
@@ -1906,8 +1916,18 @@
                           <w:sz w:val="20"/>
                           <w:szCs w:val="20"/>
                         </w:rPr>
-                        <w:t>pivot_for_row2 = find(RAM(2,:), 1);</w:t>
+                        <w:t>pivot_for_row2 = find(RAM(2,:), 1</w:t>
                       </w:r>
+                      <w:proofErr w:type="gramStart"/>
+                      <w:r>
+                        <w:rPr>
+                          <w:rFonts w:ascii="Consolas" w:hAnsi="Consolas"/>
+                          <w:sz w:val="20"/>
+                          <w:szCs w:val="20"/>
+                        </w:rPr>
+                        <w:t>);</w:t>
+                      </w:r>
+                      <w:proofErr w:type="gramEnd"/>
                     </w:p>
                     <w:p/>
                     <w:p/>
@@ -3595,7 +3615,7 @@
                                             <w:sz w:val="23"/>
                                             <w:szCs w:val="23"/>
                                           </w:rPr>
-                                          <m:t>-</m:t>
+                                          <m:t>0</m:t>
                                         </m:r>
                                       </m:e>
                                     </m:mr>
@@ -3934,7 +3954,7 @@
                                       <w:sz w:val="23"/>
                                       <w:szCs w:val="23"/>
                                     </w:rPr>
-                                    <m:t>-</m:t>
+                                    <m:t>0</m:t>
                                   </m:r>
                                 </m:e>
                               </m:mr>
@@ -4388,6 +4408,15 @@
                                         </m:r>
                                       </m:e>
                                       <m:e>
+                                        <m:r>
+                                          <w:rPr>
+                                            <w:rFonts w:ascii="Cambria Math" w:hAnsi="Cambria Math"/>
+                                            <w:color w:val="FF0000"/>
+                                            <w:sz w:val="23"/>
+                                            <w:szCs w:val="23"/>
+                                          </w:rPr>
+                                          <m:t>-</m:t>
+                                        </m:r>
                                         <m:r>
                                           <w:rPr>
                                             <w:rFonts w:ascii="Cambria Math" w:hAnsi="Cambria Math"/>
@@ -4538,6 +4567,7 @@
                               </w:rPr>
                               <w:tab/>
                             </w:r>
+                            <w:proofErr w:type="gramStart"/>
                             <w:r>
                               <w:rPr>
                                 <w:bCs/>
@@ -4545,7 +4575,17 @@
                                 <w:sz w:val="21"/>
                                 <w:szCs w:val="21"/>
                               </w:rPr>
-                              <w:t>Do system #1 and system #3 have the exact same solutions</w:t>
+                              <w:t>Do</w:t>
+                            </w:r>
+                            <w:proofErr w:type="gramEnd"/>
+                            <w:r>
+                              <w:rPr>
+                                <w:bCs/>
+                                <w:color w:val="FF0000"/>
+                                <w:sz w:val="21"/>
+                                <w:szCs w:val="21"/>
+                              </w:rPr>
+                              <w:t xml:space="preserve"> system #1 and system #3 have the exact same solutions</w:t>
                             </w:r>
                             <w:r>
                               <w:rPr>
@@ -4710,6 +4750,15 @@
                                   </m:r>
                                 </m:e>
                                 <m:e>
+                                  <m:r>
+                                    <w:rPr>
+                                      <w:rFonts w:ascii="Cambria Math" w:hAnsi="Cambria Math"/>
+                                      <w:color w:val="FF0000"/>
+                                      <w:sz w:val="23"/>
+                                      <w:szCs w:val="23"/>
+                                    </w:rPr>
+                                    <m:t>-</m:t>
+                                  </m:r>
                                   <m:r>
                                     <w:rPr>
                                       <w:rFonts w:ascii="Cambria Math" w:hAnsi="Cambria Math"/>
@@ -4860,6 +4909,7 @@
                         </w:rPr>
                         <w:tab/>
                       </w:r>
+                      <w:proofErr w:type="gramStart"/>
                       <w:r>
                         <w:rPr>
                           <w:bCs/>
@@ -4867,7 +4917,17 @@
                           <w:sz w:val="21"/>
                           <w:szCs w:val="21"/>
                         </w:rPr>
-                        <w:t>Do system #1 and system #3 have the exact same solutions</w:t>
+                        <w:t>Do</w:t>
+                      </w:r>
+                      <w:proofErr w:type="gramEnd"/>
+                      <w:r>
+                        <w:rPr>
+                          <w:bCs/>
+                          <w:color w:val="FF0000"/>
+                          <w:sz w:val="21"/>
+                          <w:szCs w:val="21"/>
+                        </w:rPr>
+                        <w:t xml:space="preserve"> system #1 and system #3 have the exact same solutions</w:t>
                       </w:r>
                       <w:r>
                         <w:rPr>
@@ -5846,7 +5906,25 @@
           <w:sz w:val="20"/>
           <w:szCs w:val="20"/>
         </w:rPr>
-        <w:t xml:space="preserve"> to receive full credit. You have one more day, to submit the lab (but with a small penalty), and then the window closes for good and your grade will be zero.</w:t>
+        <w:t xml:space="preserve"> to receive full credit. You have one more day, to submit the lab (but with a small penalty), and then the window closes for </w:t>
+      </w:r>
+      <w:proofErr w:type="gramStart"/>
+      <w:r>
+        <w:rPr>
+          <w:color w:val="FF0000"/>
+          <w:sz w:val="20"/>
+          <w:szCs w:val="20"/>
+        </w:rPr>
+        <w:t>good</w:t>
+      </w:r>
+      <w:proofErr w:type="gramEnd"/>
+      <w:r>
+        <w:rPr>
+          <w:color w:val="FF0000"/>
+          <w:sz w:val="20"/>
+          <w:szCs w:val="20"/>
+        </w:rPr>
+        <w:t xml:space="preserve"> and your grade will be zero.</w:t>
       </w:r>
     </w:p>
     <w:p/>

</xml_diff>

<commit_message>
fixed missing answer for question 9b
</commit_message>
<xml_diff>
--- a/week3/lab3/Lab3_ColeBardin_AnswerSheet.docx
+++ b/week3/lab3/Lab3_ColeBardin_AnswerSheet.docx
@@ -1,6 +1,6 @@
 
 <file path=word/document.xml><?xml version="1.0" encoding="utf-8"?>
-<w:document xmlns:wpc="http://schemas.microsoft.com/office/word/2010/wordprocessingCanvas" xmlns:cx="http://schemas.microsoft.com/office/drawing/2014/chartex" xmlns:cx1="http://schemas.microsoft.com/office/drawing/2015/9/8/chartex" xmlns:cx2="http://schemas.microsoft.com/office/drawing/2015/10/21/chartex" xmlns:cx3="http://schemas.microsoft.com/office/drawing/2016/5/9/chartex" xmlns:cx4="http://schemas.microsoft.com/office/drawing/2016/5/10/chartex" xmlns:cx5="http://schemas.microsoft.com/office/drawing/2016/5/11/chartex" xmlns:cx6="http://schemas.microsoft.com/office/drawing/2016/5/12/chartex" xmlns:cx7="http://schemas.microsoft.com/office/drawing/2016/5/13/chartex" xmlns:cx8="http://schemas.microsoft.com/office/drawing/2016/5/14/chartex" xmlns:mc="http://schemas.openxmlformats.org/markup-compatibility/2006" xmlns:aink="http://schemas.microsoft.com/office/drawing/2016/ink" xmlns:am3d="http://schemas.microsoft.com/office/drawing/2017/model3d" xmlns:o="urn:schemas-microsoft-com:office:office" xmlns:r="http://schemas.openxmlformats.org/officeDocument/2006/relationships" xmlns:m="http://schemas.openxmlformats.org/officeDocument/2006/math" xmlns:v="urn:schemas-microsoft-com:vml" xmlns:wp14="http://schemas.microsoft.com/office/word/2010/wordprocessingDrawing" xmlns:wp="http://schemas.openxmlformats.org/drawingml/2006/wordprocessingDrawing" xmlns:w10="urn:schemas-microsoft-com:office:word" xmlns:w="http://schemas.openxmlformats.org/wordprocessingml/2006/main" xmlns:w14="http://schemas.microsoft.com/office/word/2010/wordml" xmlns:w15="http://schemas.microsoft.com/office/word/2012/wordml" xmlns:w16cex="http://schemas.microsoft.com/office/word/2018/wordml/cex" xmlns:w16cid="http://schemas.microsoft.com/office/word/2016/wordml/cid" xmlns:w16="http://schemas.microsoft.com/office/word/2018/wordml" xmlns:w16sdtdh="http://schemas.microsoft.com/office/word/2020/wordml/sdtdatahash" xmlns:w16se="http://schemas.microsoft.com/office/word/2015/wordml/symex" xmlns:wpg="http://schemas.microsoft.com/office/word/2010/wordprocessingGroup" xmlns:wpi="http://schemas.microsoft.com/office/word/2010/wordprocessingInk" xmlns:wne="http://schemas.microsoft.com/office/word/2006/wordml" xmlns:wps="http://schemas.microsoft.com/office/word/2010/wordprocessingShape" mc:Ignorable="w14 w15 w16se w16cid w16 w16cex w16sdtdh wp14">
+<w:document xmlns:wpc="http://schemas.microsoft.com/office/word/2010/wordprocessingCanvas" xmlns:cx="http://schemas.microsoft.com/office/drawing/2014/chartex" xmlns:cx1="http://schemas.microsoft.com/office/drawing/2015/9/8/chartex" xmlns:cx2="http://schemas.microsoft.com/office/drawing/2015/10/21/chartex" xmlns:cx3="http://schemas.microsoft.com/office/drawing/2016/5/9/chartex" xmlns:cx4="http://schemas.microsoft.com/office/drawing/2016/5/10/chartex" xmlns:cx5="http://schemas.microsoft.com/office/drawing/2016/5/11/chartex" xmlns:cx6="http://schemas.microsoft.com/office/drawing/2016/5/12/chartex" xmlns:cx7="http://schemas.microsoft.com/office/drawing/2016/5/13/chartex" xmlns:cx8="http://schemas.microsoft.com/office/drawing/2016/5/14/chartex" xmlns:mc="http://schemas.openxmlformats.org/markup-compatibility/2006" xmlns:aink="http://schemas.microsoft.com/office/drawing/2016/ink" xmlns:am3d="http://schemas.microsoft.com/office/drawing/2017/model3d" xmlns:o="urn:schemas-microsoft-com:office:office" xmlns:oel="http://schemas.microsoft.com/office/2019/extlst" xmlns:r="http://schemas.openxmlformats.org/officeDocument/2006/relationships" xmlns:m="http://schemas.openxmlformats.org/officeDocument/2006/math" xmlns:v="urn:schemas-microsoft-com:vml" xmlns:wp14="http://schemas.microsoft.com/office/word/2010/wordprocessingDrawing" xmlns:wp="http://schemas.openxmlformats.org/drawingml/2006/wordprocessingDrawing" xmlns:w10="urn:schemas-microsoft-com:office:word" xmlns:w="http://schemas.openxmlformats.org/wordprocessingml/2006/main" xmlns:w14="http://schemas.microsoft.com/office/word/2010/wordml" xmlns:w15="http://schemas.microsoft.com/office/word/2012/wordml" xmlns:w16cex="http://schemas.microsoft.com/office/word/2018/wordml/cex" xmlns:w16cid="http://schemas.microsoft.com/office/word/2016/wordml/cid" xmlns:w16="http://schemas.microsoft.com/office/word/2018/wordml" xmlns:w16sdtdh="http://schemas.microsoft.com/office/word/2020/wordml/sdtdatahash" xmlns:w16se="http://schemas.microsoft.com/office/word/2015/wordml/symex" xmlns:wpg="http://schemas.microsoft.com/office/word/2010/wordprocessingGroup" xmlns:wpi="http://schemas.microsoft.com/office/word/2010/wordprocessingInk" xmlns:wne="http://schemas.microsoft.com/office/word/2006/wordml" xmlns:wps="http://schemas.microsoft.com/office/word/2010/wordprocessingShape" mc:Ignorable="w14 w15 w16se w16cid w16 w16cex w16sdtdh wp14">
   <w:body>
     <w:p>
       <w:pPr>
@@ -918,7 +918,7 @@
                 <v:stroke joinstyle="miter"/>
                 <v:path gradientshapeok="t" o:connecttype="rect"/>
               </v:shapetype>
-              <v:shape id="Text Box 1" o:spid="_x0000_s1026" type="#_x0000_t202" style="position:absolute;margin-left:-4.65pt;margin-top:7.7pt;width:464pt;height:67.35pt;z-index:251660288;visibility:visible;mso-wrap-style:square;mso-width-percent:0;mso-height-percent:0;mso-wrap-distance-left:9pt;mso-wrap-distance-top:0;mso-wrap-distance-right:9pt;mso-wrap-distance-bottom:0;mso-position-horizontal:absolute;mso-position-horizontal-relative:text;mso-position-vertical:absolute;mso-position-vertical-relative:text;mso-width-percent:0;mso-height-percent:0;mso-width-relative:margin;mso-height-relative:margin;v-text-anchor:top" o:gfxdata="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" filled="f" strokecolor="#4579b8 [3044]">
+              <v:shape id="Text Box 1" o:spid="_x0000_s1026" type="#_x0000_t202" style="position:absolute;margin-left:-4.65pt;margin-top:7.7pt;width:464pt;height:67.35pt;z-index:251660288;visibility:visible;mso-wrap-style:square;mso-width-percent:0;mso-height-percent:0;mso-wrap-distance-left:9pt;mso-wrap-distance-top:0;mso-wrap-distance-right:9pt;mso-wrap-distance-bottom:0;mso-position-horizontal:absolute;mso-position-horizontal-relative:text;mso-position-vertical:absolute;mso-position-vertical-relative:text;mso-width-percent:0;mso-height-percent:0;mso-width-relative:margin;mso-height-relative:margin;v-text-anchor:top" o:gfxdata="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" filled="f" strokecolor="#4579b8 [3044]">
                 <v:textbox>
                   <w:txbxContent>
                     <w:p>
@@ -1372,7 +1372,7 @@
           </mc:Choice>
           <mc:Fallback>
             <w:pict>
-              <v:shape w14:anchorId="309C4840" id="Text Box 2" o:spid="_x0000_s1027" type="#_x0000_t202" style="position:absolute;margin-left:-4.95pt;margin-top:3.95pt;width:464pt;height:62.85pt;z-index:251692032;visibility:visible;mso-wrap-style:square;mso-width-percent:0;mso-height-percent:0;mso-wrap-distance-left:9pt;mso-wrap-distance-top:0;mso-wrap-distance-right:9pt;mso-wrap-distance-bottom:0;mso-position-horizontal:absolute;mso-position-horizontal-relative:text;mso-position-vertical:absolute;mso-position-vertical-relative:text;mso-width-percent:0;mso-height-percent:0;mso-width-relative:margin;mso-height-relative:margin;v-text-anchor:top" o:gfxdata="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" filled="f" strokecolor="#4579b8 [3044]">
+              <v:shape w14:anchorId="309C4840" id="Text Box 2" o:spid="_x0000_s1027" type="#_x0000_t202" style="position:absolute;margin-left:-4.95pt;margin-top:3.95pt;width:464pt;height:62.85pt;z-index:251692032;visibility:visible;mso-wrap-style:square;mso-width-percent:0;mso-height-percent:0;mso-wrap-distance-left:9pt;mso-wrap-distance-top:0;mso-wrap-distance-right:9pt;mso-wrap-distance-bottom:0;mso-position-horizontal:absolute;mso-position-horizontal-relative:text;mso-position-vertical:absolute;mso-position-vertical-relative:text;mso-width-percent:0;mso-height-percent:0;mso-width-relative:margin;mso-height-relative:margin;v-text-anchor:top" o:gfxdata="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" filled="f" strokecolor="#4579b8 [3044]">
                 <v:textbox>
                   <w:txbxContent>
                     <w:p>
@@ -1781,7 +1781,7 @@
                                 <w:sz w:val="20"/>
                                 <w:szCs w:val="20"/>
                               </w:rPr>
-                              <w:t>pivot_for_row2 = find(RAM(2,:), 1</w:t>
+                              <w:t xml:space="preserve">pivot_for_row2 = </w:t>
                             </w:r>
                             <w:proofErr w:type="gramStart"/>
                             <w:r>
@@ -1790,9 +1790,17 @@
                                 <w:sz w:val="20"/>
                                 <w:szCs w:val="20"/>
                               </w:rPr>
-                              <w:t>);</w:t>
+                              <w:t>find(</w:t>
                             </w:r>
                             <w:proofErr w:type="gramEnd"/>
+                            <w:r>
+                              <w:rPr>
+                                <w:rFonts w:ascii="Consolas" w:hAnsi="Consolas"/>
+                                <w:sz w:val="20"/>
+                                <w:szCs w:val="20"/>
+                              </w:rPr>
+                              <w:t>RAM(2,:), 1);</w:t>
+                            </w:r>
                           </w:p>
                           <w:p/>
                           <w:p/>
@@ -1820,7 +1828,7 @@
           </mc:Choice>
           <mc:Fallback>
             <w:pict>
-              <v:shape w14:anchorId="224EC6DF" id="Text Box 7" o:spid="_x0000_s1028" type="#_x0000_t202" style="position:absolute;margin-left:-4.95pt;margin-top:6.25pt;width:464pt;height:71.35pt;z-index:251670528;visibility:visible;mso-wrap-style:square;mso-width-percent:0;mso-height-percent:0;mso-wrap-distance-left:9pt;mso-wrap-distance-top:0;mso-wrap-distance-right:9pt;mso-wrap-distance-bottom:0;mso-position-horizontal:absolute;mso-position-horizontal-relative:text;mso-position-vertical:absolute;mso-position-vertical-relative:text;mso-width-percent:0;mso-height-percent:0;mso-width-relative:margin;mso-height-relative:margin;v-text-anchor:top" o:gfxdata="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" filled="f" strokecolor="#4579b8 [3044]">
+              <v:shape w14:anchorId="224EC6DF" id="Text Box 7" o:spid="_x0000_s1028" type="#_x0000_t202" style="position:absolute;margin-left:-4.95pt;margin-top:6.25pt;width:464pt;height:71.35pt;z-index:251670528;visibility:visible;mso-wrap-style:square;mso-width-percent:0;mso-height-percent:0;mso-wrap-distance-left:9pt;mso-wrap-distance-top:0;mso-wrap-distance-right:9pt;mso-wrap-distance-bottom:0;mso-position-horizontal:absolute;mso-position-horizontal-relative:text;mso-position-vertical:absolute;mso-position-vertical-relative:text;mso-width-percent:0;mso-height-percent:0;mso-width-relative:margin;mso-height-relative:margin;v-text-anchor:top" o:gfxdata="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" filled="f" strokecolor="#4579b8 [3044]">
                 <v:textbox>
                   <w:txbxContent>
                     <w:p>
@@ -1916,7 +1924,7 @@
                           <w:sz w:val="20"/>
                           <w:szCs w:val="20"/>
                         </w:rPr>
-                        <w:t>pivot_for_row2 = find(RAM(2,:), 1</w:t>
+                        <w:t xml:space="preserve">pivot_for_row2 = </w:t>
                       </w:r>
                       <w:proofErr w:type="gramStart"/>
                       <w:r>
@@ -1925,9 +1933,17 @@
                           <w:sz w:val="20"/>
                           <w:szCs w:val="20"/>
                         </w:rPr>
-                        <w:t>);</w:t>
+                        <w:t>find(</w:t>
                       </w:r>
                       <w:proofErr w:type="gramEnd"/>
+                      <w:r>
+                        <w:rPr>
+                          <w:rFonts w:ascii="Consolas" w:hAnsi="Consolas"/>
+                          <w:sz w:val="20"/>
+                          <w:szCs w:val="20"/>
+                        </w:rPr>
+                        <w:t>RAM(2,:), 1);</w:t>
+                      </w:r>
                     </w:p>
                     <w:p/>
                     <w:p/>
@@ -2431,7 +2447,7 @@
           </mc:Choice>
           <mc:Fallback>
             <w:pict>
-              <v:shape w14:anchorId="3A136549" id="Text Box 16" o:spid="_x0000_s1029" type="#_x0000_t202" style="position:absolute;margin-left:-4.7pt;margin-top:7.8pt;width:464pt;height:100pt;z-index:251694080;visibility:visible;mso-wrap-style:square;mso-width-percent:0;mso-height-percent:0;mso-wrap-distance-left:9pt;mso-wrap-distance-top:0;mso-wrap-distance-right:9pt;mso-wrap-distance-bottom:0;mso-position-horizontal:absolute;mso-position-horizontal-relative:text;mso-position-vertical:absolute;mso-position-vertical-relative:text;mso-width-percent:0;mso-height-percent:0;mso-width-relative:margin;mso-height-relative:margin;v-text-anchor:top" o:gfxdata="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" filled="f" strokecolor="#4579b8 [3044]">
+              <v:shape w14:anchorId="3A136549" id="Text Box 16" o:spid="_x0000_s1029" type="#_x0000_t202" style="position:absolute;margin-left:-4.7pt;margin-top:7.8pt;width:464pt;height:100pt;z-index:251694080;visibility:visible;mso-wrap-style:square;mso-width-percent:0;mso-height-percent:0;mso-wrap-distance-left:9pt;mso-wrap-distance-top:0;mso-wrap-distance-right:9pt;mso-wrap-distance-bottom:0;mso-position-horizontal:absolute;mso-position-horizontal-relative:text;mso-position-vertical:absolute;mso-position-vertical-relative:text;mso-width-percent:0;mso-height-percent:0;mso-width-relative:margin;mso-height-relative:margin;v-text-anchor:top" o:gfxdata="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" filled="f" strokecolor="#4579b8 [3044]">
                 <v:textbox>
                   <w:txbxContent>
                     <w:p>
@@ -2937,6 +2953,7 @@
       </w:pPr>
       <w:r>
         <w:rPr>
+          <w:noProof/>
           <w:color w:val="000000"/>
           <w:sz w:val="23"/>
           <w:szCs w:val="23"/>
@@ -3151,6 +3168,7 @@
       </w:pPr>
       <w:r>
         <w:rPr>
+          <w:noProof/>
           <w:color w:val="000000"/>
           <w:sz w:val="23"/>
           <w:szCs w:val="23"/>
@@ -3822,7 +3840,7 @@
           </mc:Choice>
           <mc:Fallback>
             <w:pict>
-              <v:shape w14:anchorId="5916B567" id="Text Box 62" o:spid="_x0000_s1030" type="#_x0000_t202" style="position:absolute;margin-left:0;margin-top:0;width:465.25pt;height:78pt;z-index:251696128;visibility:visible;mso-wrap-style:square;mso-height-percent:0;mso-wrap-distance-left:9pt;mso-wrap-distance-top:0;mso-wrap-distance-right:9pt;mso-wrap-distance-bottom:0;mso-position-horizontal:absolute;mso-position-horizontal-relative:text;mso-position-vertical:absolute;mso-position-vertical-relative:text;mso-height-percent:0;mso-height-relative:margin;v-text-anchor:top" o:gfxdata="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" filled="f">
+              <v:shape w14:anchorId="5916B567" id="Text Box 62" o:spid="_x0000_s1030" type="#_x0000_t202" style="position:absolute;margin-left:0;margin-top:0;width:465.25pt;height:78pt;z-index:251696128;visibility:visible;mso-wrap-style:square;mso-height-percent:0;mso-wrap-distance-left:9pt;mso-wrap-distance-top:0;mso-wrap-distance-right:9pt;mso-wrap-distance-bottom:0;mso-position-horizontal:absolute;mso-position-horizontal-relative:text;mso-position-vertical:absolute;mso-position-vertical-relative:text;mso-height-percent:0;mso-height-relative:margin;v-text-anchor:top" o:gfxdata="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" filled="f">
                 <v:textbox>
                   <w:txbxContent>
                     <w:p>
@@ -4415,16 +4433,7 @@
                                             <w:sz w:val="23"/>
                                             <w:szCs w:val="23"/>
                                           </w:rPr>
-                                          <m:t>-</m:t>
-                                        </m:r>
-                                        <m:r>
-                                          <w:rPr>
-                                            <w:rFonts w:ascii="Cambria Math" w:hAnsi="Cambria Math"/>
-                                            <w:color w:val="FF0000"/>
-                                            <w:sz w:val="23"/>
-                                            <w:szCs w:val="23"/>
-                                          </w:rPr>
-                                          <m:t>2</m:t>
+                                          <m:t>-2</m:t>
                                         </m:r>
                                       </m:e>
                                     </m:mr>
@@ -4605,6 +4614,15 @@
                               </w:rPr>
                               <w:t xml:space="preserve"> </w:t>
                             </w:r>
+                            <w:r>
+                              <w:rPr>
+                                <w:b/>
+                                <w:color w:val="FF0000"/>
+                                <w:sz w:val="21"/>
+                                <w:szCs w:val="21"/>
+                              </w:rPr>
+                              <w:t>YES</w:t>
+                            </w:r>
                           </w:p>
                         </w:txbxContent>
                       </wps:txbx>
@@ -4625,7 +4643,7 @@
           </mc:Choice>
           <mc:Fallback>
             <w:pict>
-              <v:shape w14:anchorId="6CE406E4" id="Text Box 77" o:spid="_x0000_s1031" type="#_x0000_t202" style="position:absolute;margin-left:0;margin-top:-.05pt;width:465.25pt;height:78pt;z-index:251697152;visibility:visible;mso-wrap-style:square;mso-height-percent:0;mso-wrap-distance-left:9pt;mso-wrap-distance-top:0;mso-wrap-distance-right:9pt;mso-wrap-distance-bottom:0;mso-position-horizontal:absolute;mso-position-horizontal-relative:text;mso-position-vertical:absolute;mso-position-vertical-relative:text;mso-height-percent:0;mso-height-relative:margin;v-text-anchor:top" o:gfxdata="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" filled="f">
+              <v:shape w14:anchorId="6CE406E4" id="Text Box 77" o:spid="_x0000_s1031" type="#_x0000_t202" style="position:absolute;margin-left:0;margin-top:-.05pt;width:465.25pt;height:78pt;z-index:251697152;visibility:visible;mso-wrap-style:square;mso-height-percent:0;mso-wrap-distance-left:9pt;mso-wrap-distance-top:0;mso-wrap-distance-right:9pt;mso-wrap-distance-bottom:0;mso-position-horizontal:absolute;mso-position-horizontal-relative:text;mso-position-vertical:absolute;mso-position-vertical-relative:text;mso-height-percent:0;mso-height-relative:margin;v-text-anchor:top" o:gfxdata="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" filled="f">
                 <v:textbox>
                   <w:txbxContent>
                     <w:p>
@@ -4757,16 +4775,7 @@
                                       <w:sz w:val="23"/>
                                       <w:szCs w:val="23"/>
                                     </w:rPr>
-                                    <m:t>-</m:t>
-                                  </m:r>
-                                  <m:r>
-                                    <w:rPr>
-                                      <w:rFonts w:ascii="Cambria Math" w:hAnsi="Cambria Math"/>
-                                      <w:color w:val="FF0000"/>
-                                      <w:sz w:val="23"/>
-                                      <w:szCs w:val="23"/>
-                                    </w:rPr>
-                                    <m:t>2</m:t>
+                                    <m:t>-2</m:t>
                                   </m:r>
                                 </m:e>
                               </m:mr>
@@ -4947,6 +4956,15 @@
                         </w:rPr>
                         <w:t xml:space="preserve"> </w:t>
                       </w:r>
+                      <w:r>
+                        <w:rPr>
+                          <w:b/>
+                          <w:color w:val="FF0000"/>
+                          <w:sz w:val="21"/>
+                          <w:szCs w:val="21"/>
+                        </w:rPr>
+                        <w:t>YES</w:t>
+                      </w:r>
                     </w:p>
                   </w:txbxContent>
                 </v:textbox>
@@ -5260,15 +5278,7 @@
                                 <w:sz w:val="20"/>
                                 <w:szCs w:val="20"/>
                               </w:rPr>
-                              <w:t>view([k, elevation]</w:t>
-                            </w:r>
-                            <w:r>
-                              <w:rPr>
-                                <w:rFonts w:ascii="Consolas" w:hAnsi="Consolas"/>
-                                <w:sz w:val="20"/>
-                                <w:szCs w:val="20"/>
-                              </w:rPr>
-                              <w:t>)</w:t>
+                              <w:t>view([k, elevation])</w:t>
                             </w:r>
                           </w:p>
                           <w:p>
@@ -5335,7 +5345,7 @@
           </mc:Choice>
           <mc:Fallback>
             <w:pict>
-              <v:shape w14:anchorId="4A1B1B7B" id="Text Box 48" o:spid="_x0000_s1032" type="#_x0000_t202" style="position:absolute;margin-left:0;margin-top:0;width:464pt;height:134pt;z-index:251698176;visibility:visible;mso-wrap-style:square;mso-width-percent:0;mso-height-percent:0;mso-wrap-distance-left:9pt;mso-wrap-distance-top:0;mso-wrap-distance-right:9pt;mso-wrap-distance-bottom:0;mso-position-horizontal:absolute;mso-position-horizontal-relative:text;mso-position-vertical:absolute;mso-position-vertical-relative:text;mso-width-percent:0;mso-height-percent:0;mso-width-relative:margin;mso-height-relative:margin;v-text-anchor:top" o:gfxdata="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" filled="f" strokecolor="#4579b8 [3044]">
+              <v:shape w14:anchorId="4A1B1B7B" id="Text Box 48" o:spid="_x0000_s1032" type="#_x0000_t202" style="position:absolute;margin-left:0;margin-top:0;width:464pt;height:134pt;z-index:251698176;visibility:visible;mso-wrap-style:square;mso-width-percent:0;mso-height-percent:0;mso-wrap-distance-left:9pt;mso-wrap-distance-top:0;mso-wrap-distance-right:9pt;mso-wrap-distance-bottom:0;mso-position-horizontal:absolute;mso-position-horizontal-relative:text;mso-position-vertical:absolute;mso-position-vertical-relative:text;mso-width-percent:0;mso-height-percent:0;mso-width-relative:margin;mso-height-relative:margin;v-text-anchor:top" o:gfxdata="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" filled="f" strokecolor="#4579b8 [3044]">
                 <v:textbox>
                   <w:txbxContent>
                     <w:p>
@@ -5505,15 +5515,7 @@
                           <w:sz w:val="20"/>
                           <w:szCs w:val="20"/>
                         </w:rPr>
-                        <w:t>view([k, elevation]</w:t>
-                      </w:r>
-                      <w:r>
-                        <w:rPr>
-                          <w:rFonts w:ascii="Consolas" w:hAnsi="Consolas"/>
-                          <w:sz w:val="20"/>
-                          <w:szCs w:val="20"/>
-                        </w:rPr>
-                        <w:t>)</w:t>
+                        <w:t>view([k, elevation])</w:t>
                       </w:r>
                     </w:p>
                     <w:p>
@@ -5955,7 +5957,7 @@
 </file>
 
 <file path=word/endnotes.xml><?xml version="1.0" encoding="utf-8"?>
-<w:endnotes xmlns:wpc="http://schemas.microsoft.com/office/word/2010/wordprocessingCanvas" xmlns:cx="http://schemas.microsoft.com/office/drawing/2014/chartex" xmlns:cx1="http://schemas.microsoft.com/office/drawing/2015/9/8/chartex" xmlns:cx2="http://schemas.microsoft.com/office/drawing/2015/10/21/chartex" xmlns:cx3="http://schemas.microsoft.com/office/drawing/2016/5/9/chartex" xmlns:cx4="http://schemas.microsoft.com/office/drawing/2016/5/10/chartex" xmlns:cx5="http://schemas.microsoft.com/office/drawing/2016/5/11/chartex" xmlns:cx6="http://schemas.microsoft.com/office/drawing/2016/5/12/chartex" xmlns:cx7="http://schemas.microsoft.com/office/drawing/2016/5/13/chartex" xmlns:cx8="http://schemas.microsoft.com/office/drawing/2016/5/14/chartex" xmlns:mc="http://schemas.openxmlformats.org/markup-compatibility/2006" xmlns:aink="http://schemas.microsoft.com/office/drawing/2016/ink" xmlns:am3d="http://schemas.microsoft.com/office/drawing/2017/model3d" xmlns:o="urn:schemas-microsoft-com:office:office" xmlns:r="http://schemas.openxmlformats.org/officeDocument/2006/relationships" xmlns:m="http://schemas.openxmlformats.org/officeDocument/2006/math" xmlns:v="urn:schemas-microsoft-com:vml" xmlns:wp14="http://schemas.microsoft.com/office/word/2010/wordprocessingDrawing" xmlns:wp="http://schemas.openxmlformats.org/drawingml/2006/wordprocessingDrawing" xmlns:w10="urn:schemas-microsoft-com:office:word" xmlns:w="http://schemas.openxmlformats.org/wordprocessingml/2006/main" xmlns:w14="http://schemas.microsoft.com/office/word/2010/wordml" xmlns:w15="http://schemas.microsoft.com/office/word/2012/wordml" xmlns:w16cex="http://schemas.microsoft.com/office/word/2018/wordml/cex" xmlns:w16cid="http://schemas.microsoft.com/office/word/2016/wordml/cid" xmlns:w16="http://schemas.microsoft.com/office/word/2018/wordml" xmlns:w16sdtdh="http://schemas.microsoft.com/office/word/2020/wordml/sdtdatahash" xmlns:w16se="http://schemas.microsoft.com/office/word/2015/wordml/symex" xmlns:wpg="http://schemas.microsoft.com/office/word/2010/wordprocessingGroup" xmlns:wpi="http://schemas.microsoft.com/office/word/2010/wordprocessingInk" xmlns:wne="http://schemas.microsoft.com/office/word/2006/wordml" xmlns:wps="http://schemas.microsoft.com/office/word/2010/wordprocessingShape" mc:Ignorable="w14 w15 w16se w16cid w16 w16cex w16sdtdh wp14">
+<w:endnotes xmlns:wpc="http://schemas.microsoft.com/office/word/2010/wordprocessingCanvas" xmlns:cx="http://schemas.microsoft.com/office/drawing/2014/chartex" xmlns:cx1="http://schemas.microsoft.com/office/drawing/2015/9/8/chartex" xmlns:cx2="http://schemas.microsoft.com/office/drawing/2015/10/21/chartex" xmlns:cx3="http://schemas.microsoft.com/office/drawing/2016/5/9/chartex" xmlns:cx4="http://schemas.microsoft.com/office/drawing/2016/5/10/chartex" xmlns:cx5="http://schemas.microsoft.com/office/drawing/2016/5/11/chartex" xmlns:cx6="http://schemas.microsoft.com/office/drawing/2016/5/12/chartex" xmlns:cx7="http://schemas.microsoft.com/office/drawing/2016/5/13/chartex" xmlns:cx8="http://schemas.microsoft.com/office/drawing/2016/5/14/chartex" xmlns:mc="http://schemas.openxmlformats.org/markup-compatibility/2006" xmlns:aink="http://schemas.microsoft.com/office/drawing/2016/ink" xmlns:am3d="http://schemas.microsoft.com/office/drawing/2017/model3d" xmlns:o="urn:schemas-microsoft-com:office:office" xmlns:oel="http://schemas.microsoft.com/office/2019/extlst" xmlns:r="http://schemas.openxmlformats.org/officeDocument/2006/relationships" xmlns:m="http://schemas.openxmlformats.org/officeDocument/2006/math" xmlns:v="urn:schemas-microsoft-com:vml" xmlns:wp14="http://schemas.microsoft.com/office/word/2010/wordprocessingDrawing" xmlns:wp="http://schemas.openxmlformats.org/drawingml/2006/wordprocessingDrawing" xmlns:w10="urn:schemas-microsoft-com:office:word" xmlns:w="http://schemas.openxmlformats.org/wordprocessingml/2006/main" xmlns:w14="http://schemas.microsoft.com/office/word/2010/wordml" xmlns:w15="http://schemas.microsoft.com/office/word/2012/wordml" xmlns:w16cex="http://schemas.microsoft.com/office/word/2018/wordml/cex" xmlns:w16cid="http://schemas.microsoft.com/office/word/2016/wordml/cid" xmlns:w16="http://schemas.microsoft.com/office/word/2018/wordml" xmlns:w16sdtdh="http://schemas.microsoft.com/office/word/2020/wordml/sdtdatahash" xmlns:w16se="http://schemas.microsoft.com/office/word/2015/wordml/symex" xmlns:wpg="http://schemas.microsoft.com/office/word/2010/wordprocessingGroup" xmlns:wpi="http://schemas.microsoft.com/office/word/2010/wordprocessingInk" xmlns:wne="http://schemas.microsoft.com/office/word/2006/wordml" xmlns:wps="http://schemas.microsoft.com/office/word/2010/wordprocessingShape" mc:Ignorable="w14 w15 w16se w16cid w16 w16cex w16sdtdh wp14">
   <w:endnote w:type="separator" w:id="-1">
     <w:p>
       <w:r>
@@ -5974,7 +5976,7 @@
 </file>
 
 <file path=word/footer1.xml><?xml version="1.0" encoding="utf-8"?>
-<w:ftr xmlns:wpc="http://schemas.microsoft.com/office/word/2010/wordprocessingCanvas" xmlns:cx="http://schemas.microsoft.com/office/drawing/2014/chartex" xmlns:cx1="http://schemas.microsoft.com/office/drawing/2015/9/8/chartex" xmlns:cx2="http://schemas.microsoft.com/office/drawing/2015/10/21/chartex" xmlns:cx3="http://schemas.microsoft.com/office/drawing/2016/5/9/chartex" xmlns:cx4="http://schemas.microsoft.com/office/drawing/2016/5/10/chartex" xmlns:cx5="http://schemas.microsoft.com/office/drawing/2016/5/11/chartex" xmlns:cx6="http://schemas.microsoft.com/office/drawing/2016/5/12/chartex" xmlns:cx7="http://schemas.microsoft.com/office/drawing/2016/5/13/chartex" xmlns:cx8="http://schemas.microsoft.com/office/drawing/2016/5/14/chartex" xmlns:mc="http://schemas.openxmlformats.org/markup-compatibility/2006" xmlns:aink="http://schemas.microsoft.com/office/drawing/2016/ink" xmlns:am3d="http://schemas.microsoft.com/office/drawing/2017/model3d" xmlns:o="urn:schemas-microsoft-com:office:office" xmlns:r="http://schemas.openxmlformats.org/officeDocument/2006/relationships" xmlns:m="http://schemas.openxmlformats.org/officeDocument/2006/math" xmlns:v="urn:schemas-microsoft-com:vml" xmlns:wp14="http://schemas.microsoft.com/office/word/2010/wordprocessingDrawing" xmlns:wp="http://schemas.openxmlformats.org/drawingml/2006/wordprocessingDrawing" xmlns:w10="urn:schemas-microsoft-com:office:word" xmlns:w="http://schemas.openxmlformats.org/wordprocessingml/2006/main" xmlns:w14="http://schemas.microsoft.com/office/word/2010/wordml" xmlns:w15="http://schemas.microsoft.com/office/word/2012/wordml" xmlns:w16cex="http://schemas.microsoft.com/office/word/2018/wordml/cex" xmlns:w16cid="http://schemas.microsoft.com/office/word/2016/wordml/cid" xmlns:w16="http://schemas.microsoft.com/office/word/2018/wordml" xmlns:w16sdtdh="http://schemas.microsoft.com/office/word/2020/wordml/sdtdatahash" xmlns:w16se="http://schemas.microsoft.com/office/word/2015/wordml/symex" xmlns:wpg="http://schemas.microsoft.com/office/word/2010/wordprocessingGroup" xmlns:wpi="http://schemas.microsoft.com/office/word/2010/wordprocessingInk" xmlns:wne="http://schemas.microsoft.com/office/word/2006/wordml" xmlns:wps="http://schemas.microsoft.com/office/word/2010/wordprocessingShape" mc:Ignorable="w14 w15 w16se w16cid w16 w16cex w16sdtdh wp14">
+<w:ftr xmlns:wpc="http://schemas.microsoft.com/office/word/2010/wordprocessingCanvas" xmlns:cx="http://schemas.microsoft.com/office/drawing/2014/chartex" xmlns:cx1="http://schemas.microsoft.com/office/drawing/2015/9/8/chartex" xmlns:cx2="http://schemas.microsoft.com/office/drawing/2015/10/21/chartex" xmlns:cx3="http://schemas.microsoft.com/office/drawing/2016/5/9/chartex" xmlns:cx4="http://schemas.microsoft.com/office/drawing/2016/5/10/chartex" xmlns:cx5="http://schemas.microsoft.com/office/drawing/2016/5/11/chartex" xmlns:cx6="http://schemas.microsoft.com/office/drawing/2016/5/12/chartex" xmlns:cx7="http://schemas.microsoft.com/office/drawing/2016/5/13/chartex" xmlns:cx8="http://schemas.microsoft.com/office/drawing/2016/5/14/chartex" xmlns:mc="http://schemas.openxmlformats.org/markup-compatibility/2006" xmlns:aink="http://schemas.microsoft.com/office/drawing/2016/ink" xmlns:am3d="http://schemas.microsoft.com/office/drawing/2017/model3d" xmlns:o="urn:schemas-microsoft-com:office:office" xmlns:oel="http://schemas.microsoft.com/office/2019/extlst" xmlns:r="http://schemas.openxmlformats.org/officeDocument/2006/relationships" xmlns:m="http://schemas.openxmlformats.org/officeDocument/2006/math" xmlns:v="urn:schemas-microsoft-com:vml" xmlns:wp14="http://schemas.microsoft.com/office/word/2010/wordprocessingDrawing" xmlns:wp="http://schemas.openxmlformats.org/drawingml/2006/wordprocessingDrawing" xmlns:w10="urn:schemas-microsoft-com:office:word" xmlns:w="http://schemas.openxmlformats.org/wordprocessingml/2006/main" xmlns:w14="http://schemas.microsoft.com/office/word/2010/wordml" xmlns:w15="http://schemas.microsoft.com/office/word/2012/wordml" xmlns:w16cex="http://schemas.microsoft.com/office/word/2018/wordml/cex" xmlns:w16cid="http://schemas.microsoft.com/office/word/2016/wordml/cid" xmlns:w16="http://schemas.microsoft.com/office/word/2018/wordml" xmlns:w16sdtdh="http://schemas.microsoft.com/office/word/2020/wordml/sdtdatahash" xmlns:w16se="http://schemas.microsoft.com/office/word/2015/wordml/symex" xmlns:wpg="http://schemas.microsoft.com/office/word/2010/wordprocessingGroup" xmlns:wpi="http://schemas.microsoft.com/office/word/2010/wordprocessingInk" xmlns:wne="http://schemas.microsoft.com/office/word/2006/wordml" xmlns:wps="http://schemas.microsoft.com/office/word/2010/wordprocessingShape" mc:Ignorable="w14 w15 w16se w16cid w16 w16cex w16sdtdh wp14">
   <w:p>
     <w:pPr>
       <w:pStyle w:val="Footer"/>
@@ -6012,7 +6014,7 @@
 </file>
 
 <file path=word/footer2.xml><?xml version="1.0" encoding="utf-8"?>
-<w:ftr xmlns:wpc="http://schemas.microsoft.com/office/word/2010/wordprocessingCanvas" xmlns:cx="http://schemas.microsoft.com/office/drawing/2014/chartex" xmlns:cx1="http://schemas.microsoft.com/office/drawing/2015/9/8/chartex" xmlns:cx2="http://schemas.microsoft.com/office/drawing/2015/10/21/chartex" xmlns:cx3="http://schemas.microsoft.com/office/drawing/2016/5/9/chartex" xmlns:cx4="http://schemas.microsoft.com/office/drawing/2016/5/10/chartex" xmlns:cx5="http://schemas.microsoft.com/office/drawing/2016/5/11/chartex" xmlns:cx6="http://schemas.microsoft.com/office/drawing/2016/5/12/chartex" xmlns:cx7="http://schemas.microsoft.com/office/drawing/2016/5/13/chartex" xmlns:cx8="http://schemas.microsoft.com/office/drawing/2016/5/14/chartex" xmlns:mc="http://schemas.openxmlformats.org/markup-compatibility/2006" xmlns:aink="http://schemas.microsoft.com/office/drawing/2016/ink" xmlns:am3d="http://schemas.microsoft.com/office/drawing/2017/model3d" xmlns:o="urn:schemas-microsoft-com:office:office" xmlns:r="http://schemas.openxmlformats.org/officeDocument/2006/relationships" xmlns:m="http://schemas.openxmlformats.org/officeDocument/2006/math" xmlns:v="urn:schemas-microsoft-com:vml" xmlns:wp14="http://schemas.microsoft.com/office/word/2010/wordprocessingDrawing" xmlns:wp="http://schemas.openxmlformats.org/drawingml/2006/wordprocessingDrawing" xmlns:w10="urn:schemas-microsoft-com:office:word" xmlns:w="http://schemas.openxmlformats.org/wordprocessingml/2006/main" xmlns:w14="http://schemas.microsoft.com/office/word/2010/wordml" xmlns:w15="http://schemas.microsoft.com/office/word/2012/wordml" xmlns:w16cex="http://schemas.microsoft.com/office/word/2018/wordml/cex" xmlns:w16cid="http://schemas.microsoft.com/office/word/2016/wordml/cid" xmlns:w16="http://schemas.microsoft.com/office/word/2018/wordml" xmlns:w16sdtdh="http://schemas.microsoft.com/office/word/2020/wordml/sdtdatahash" xmlns:w16se="http://schemas.microsoft.com/office/word/2015/wordml/symex" xmlns:wpg="http://schemas.microsoft.com/office/word/2010/wordprocessingGroup" xmlns:wpi="http://schemas.microsoft.com/office/word/2010/wordprocessingInk" xmlns:wne="http://schemas.microsoft.com/office/word/2006/wordml" xmlns:wps="http://schemas.microsoft.com/office/word/2010/wordprocessingShape" mc:Ignorable="w14 w15 w16se w16cid w16 w16cex w16sdtdh wp14">
+<w:ftr xmlns:wpc="http://schemas.microsoft.com/office/word/2010/wordprocessingCanvas" xmlns:cx="http://schemas.microsoft.com/office/drawing/2014/chartex" xmlns:cx1="http://schemas.microsoft.com/office/drawing/2015/9/8/chartex" xmlns:cx2="http://schemas.microsoft.com/office/drawing/2015/10/21/chartex" xmlns:cx3="http://schemas.microsoft.com/office/drawing/2016/5/9/chartex" xmlns:cx4="http://schemas.microsoft.com/office/drawing/2016/5/10/chartex" xmlns:cx5="http://schemas.microsoft.com/office/drawing/2016/5/11/chartex" xmlns:cx6="http://schemas.microsoft.com/office/drawing/2016/5/12/chartex" xmlns:cx7="http://schemas.microsoft.com/office/drawing/2016/5/13/chartex" xmlns:cx8="http://schemas.microsoft.com/office/drawing/2016/5/14/chartex" xmlns:mc="http://schemas.openxmlformats.org/markup-compatibility/2006" xmlns:aink="http://schemas.microsoft.com/office/drawing/2016/ink" xmlns:am3d="http://schemas.microsoft.com/office/drawing/2017/model3d" xmlns:o="urn:schemas-microsoft-com:office:office" xmlns:oel="http://schemas.microsoft.com/office/2019/extlst" xmlns:r="http://schemas.openxmlformats.org/officeDocument/2006/relationships" xmlns:m="http://schemas.openxmlformats.org/officeDocument/2006/math" xmlns:v="urn:schemas-microsoft-com:vml" xmlns:wp14="http://schemas.microsoft.com/office/word/2010/wordprocessingDrawing" xmlns:wp="http://schemas.openxmlformats.org/drawingml/2006/wordprocessingDrawing" xmlns:w10="urn:schemas-microsoft-com:office:word" xmlns:w="http://schemas.openxmlformats.org/wordprocessingml/2006/main" xmlns:w14="http://schemas.microsoft.com/office/word/2010/wordml" xmlns:w15="http://schemas.microsoft.com/office/word/2012/wordml" xmlns:w16cex="http://schemas.microsoft.com/office/word/2018/wordml/cex" xmlns:w16cid="http://schemas.microsoft.com/office/word/2016/wordml/cid" xmlns:w16="http://schemas.microsoft.com/office/word/2018/wordml" xmlns:w16sdtdh="http://schemas.microsoft.com/office/word/2020/wordml/sdtdatahash" xmlns:w16se="http://schemas.microsoft.com/office/word/2015/wordml/symex" xmlns:wpg="http://schemas.microsoft.com/office/word/2010/wordprocessingGroup" xmlns:wpi="http://schemas.microsoft.com/office/word/2010/wordprocessingInk" xmlns:wne="http://schemas.microsoft.com/office/word/2006/wordml" xmlns:wps="http://schemas.microsoft.com/office/word/2010/wordprocessingShape" mc:Ignorable="w14 w15 w16se w16cid w16 w16cex w16sdtdh wp14">
   <w:p>
     <w:pPr>
       <w:pStyle w:val="Footer"/>
@@ -6063,7 +6065,7 @@
 </file>
 
 <file path=word/footer3.xml><?xml version="1.0" encoding="utf-8"?>
-<w:ftr xmlns:wpc="http://schemas.microsoft.com/office/word/2010/wordprocessingCanvas" xmlns:cx="http://schemas.microsoft.com/office/drawing/2014/chartex" xmlns:cx1="http://schemas.microsoft.com/office/drawing/2015/9/8/chartex" xmlns:cx2="http://schemas.microsoft.com/office/drawing/2015/10/21/chartex" xmlns:cx3="http://schemas.microsoft.com/office/drawing/2016/5/9/chartex" xmlns:cx4="http://schemas.microsoft.com/office/drawing/2016/5/10/chartex" xmlns:cx5="http://schemas.microsoft.com/office/drawing/2016/5/11/chartex" xmlns:cx6="http://schemas.microsoft.com/office/drawing/2016/5/12/chartex" xmlns:cx7="http://schemas.microsoft.com/office/drawing/2016/5/13/chartex" xmlns:cx8="http://schemas.microsoft.com/office/drawing/2016/5/14/chartex" xmlns:mc="http://schemas.openxmlformats.org/markup-compatibility/2006" xmlns:aink="http://schemas.microsoft.com/office/drawing/2016/ink" xmlns:am3d="http://schemas.microsoft.com/office/drawing/2017/model3d" xmlns:o="urn:schemas-microsoft-com:office:office" xmlns:r="http://schemas.openxmlformats.org/officeDocument/2006/relationships" xmlns:m="http://schemas.openxmlformats.org/officeDocument/2006/math" xmlns:v="urn:schemas-microsoft-com:vml" xmlns:wp14="http://schemas.microsoft.com/office/word/2010/wordprocessingDrawing" xmlns:wp="http://schemas.openxmlformats.org/drawingml/2006/wordprocessingDrawing" xmlns:w10="urn:schemas-microsoft-com:office:word" xmlns:w="http://schemas.openxmlformats.org/wordprocessingml/2006/main" xmlns:w14="http://schemas.microsoft.com/office/word/2010/wordml" xmlns:w15="http://schemas.microsoft.com/office/word/2012/wordml" xmlns:w16cex="http://schemas.microsoft.com/office/word/2018/wordml/cex" xmlns:w16cid="http://schemas.microsoft.com/office/word/2016/wordml/cid" xmlns:w16="http://schemas.microsoft.com/office/word/2018/wordml" xmlns:w16sdtdh="http://schemas.microsoft.com/office/word/2020/wordml/sdtdatahash" xmlns:w16se="http://schemas.microsoft.com/office/word/2015/wordml/symex" xmlns:wpg="http://schemas.microsoft.com/office/word/2010/wordprocessingGroup" xmlns:wpi="http://schemas.microsoft.com/office/word/2010/wordprocessingInk" xmlns:wne="http://schemas.microsoft.com/office/word/2006/wordml" xmlns:wps="http://schemas.microsoft.com/office/word/2010/wordprocessingShape" mc:Ignorable="w14 w15 w16se w16cid w16 w16cex w16sdtdh wp14">
+<w:ftr xmlns:wpc="http://schemas.microsoft.com/office/word/2010/wordprocessingCanvas" xmlns:cx="http://schemas.microsoft.com/office/drawing/2014/chartex" xmlns:cx1="http://schemas.microsoft.com/office/drawing/2015/9/8/chartex" xmlns:cx2="http://schemas.microsoft.com/office/drawing/2015/10/21/chartex" xmlns:cx3="http://schemas.microsoft.com/office/drawing/2016/5/9/chartex" xmlns:cx4="http://schemas.microsoft.com/office/drawing/2016/5/10/chartex" xmlns:cx5="http://schemas.microsoft.com/office/drawing/2016/5/11/chartex" xmlns:cx6="http://schemas.microsoft.com/office/drawing/2016/5/12/chartex" xmlns:cx7="http://schemas.microsoft.com/office/drawing/2016/5/13/chartex" xmlns:cx8="http://schemas.microsoft.com/office/drawing/2016/5/14/chartex" xmlns:mc="http://schemas.openxmlformats.org/markup-compatibility/2006" xmlns:aink="http://schemas.microsoft.com/office/drawing/2016/ink" xmlns:am3d="http://schemas.microsoft.com/office/drawing/2017/model3d" xmlns:o="urn:schemas-microsoft-com:office:office" xmlns:oel="http://schemas.microsoft.com/office/2019/extlst" xmlns:r="http://schemas.openxmlformats.org/officeDocument/2006/relationships" xmlns:m="http://schemas.openxmlformats.org/officeDocument/2006/math" xmlns:v="urn:schemas-microsoft-com:vml" xmlns:wp14="http://schemas.microsoft.com/office/word/2010/wordprocessingDrawing" xmlns:wp="http://schemas.openxmlformats.org/drawingml/2006/wordprocessingDrawing" xmlns:w10="urn:schemas-microsoft-com:office:word" xmlns:w="http://schemas.openxmlformats.org/wordprocessingml/2006/main" xmlns:w14="http://schemas.microsoft.com/office/word/2010/wordml" xmlns:w15="http://schemas.microsoft.com/office/word/2012/wordml" xmlns:w16cex="http://schemas.microsoft.com/office/word/2018/wordml/cex" xmlns:w16cid="http://schemas.microsoft.com/office/word/2016/wordml/cid" xmlns:w16="http://schemas.microsoft.com/office/word/2018/wordml" xmlns:w16sdtdh="http://schemas.microsoft.com/office/word/2020/wordml/sdtdatahash" xmlns:w16se="http://schemas.microsoft.com/office/word/2015/wordml/symex" xmlns:wpg="http://schemas.microsoft.com/office/word/2010/wordprocessingGroup" xmlns:wpi="http://schemas.microsoft.com/office/word/2010/wordprocessingInk" xmlns:wne="http://schemas.microsoft.com/office/word/2006/wordml" xmlns:wps="http://schemas.microsoft.com/office/word/2010/wordprocessingShape" mc:Ignorable="w14 w15 w16se w16cid w16 w16cex w16sdtdh wp14">
   <w:p>
     <w:pPr>
       <w:pStyle w:val="Footer"/>
@@ -6073,7 +6075,7 @@
 </file>
 
 <file path=word/footnotes.xml><?xml version="1.0" encoding="utf-8"?>
-<w:footnotes xmlns:wpc="http://schemas.microsoft.com/office/word/2010/wordprocessingCanvas" xmlns:cx="http://schemas.microsoft.com/office/drawing/2014/chartex" xmlns:cx1="http://schemas.microsoft.com/office/drawing/2015/9/8/chartex" xmlns:cx2="http://schemas.microsoft.com/office/drawing/2015/10/21/chartex" xmlns:cx3="http://schemas.microsoft.com/office/drawing/2016/5/9/chartex" xmlns:cx4="http://schemas.microsoft.com/office/drawing/2016/5/10/chartex" xmlns:cx5="http://schemas.microsoft.com/office/drawing/2016/5/11/chartex" xmlns:cx6="http://schemas.microsoft.com/office/drawing/2016/5/12/chartex" xmlns:cx7="http://schemas.microsoft.com/office/drawing/2016/5/13/chartex" xmlns:cx8="http://schemas.microsoft.com/office/drawing/2016/5/14/chartex" xmlns:mc="http://schemas.openxmlformats.org/markup-compatibility/2006" xmlns:aink="http://schemas.microsoft.com/office/drawing/2016/ink" xmlns:am3d="http://schemas.microsoft.com/office/drawing/2017/model3d" xmlns:o="urn:schemas-microsoft-com:office:office" xmlns:r="http://schemas.openxmlformats.org/officeDocument/2006/relationships" xmlns:m="http://schemas.openxmlformats.org/officeDocument/2006/math" xmlns:v="urn:schemas-microsoft-com:vml" xmlns:wp14="http://schemas.microsoft.com/office/word/2010/wordprocessingDrawing" xmlns:wp="http://schemas.openxmlformats.org/drawingml/2006/wordprocessingDrawing" xmlns:w10="urn:schemas-microsoft-com:office:word" xmlns:w="http://schemas.openxmlformats.org/wordprocessingml/2006/main" xmlns:w14="http://schemas.microsoft.com/office/word/2010/wordml" xmlns:w15="http://schemas.microsoft.com/office/word/2012/wordml" xmlns:w16cex="http://schemas.microsoft.com/office/word/2018/wordml/cex" xmlns:w16cid="http://schemas.microsoft.com/office/word/2016/wordml/cid" xmlns:w16="http://schemas.microsoft.com/office/word/2018/wordml" xmlns:w16sdtdh="http://schemas.microsoft.com/office/word/2020/wordml/sdtdatahash" xmlns:w16se="http://schemas.microsoft.com/office/word/2015/wordml/symex" xmlns:wpg="http://schemas.microsoft.com/office/word/2010/wordprocessingGroup" xmlns:wpi="http://schemas.microsoft.com/office/word/2010/wordprocessingInk" xmlns:wne="http://schemas.microsoft.com/office/word/2006/wordml" xmlns:wps="http://schemas.microsoft.com/office/word/2010/wordprocessingShape" mc:Ignorable="w14 w15 w16se w16cid w16 w16cex w16sdtdh wp14">
+<w:footnotes xmlns:wpc="http://schemas.microsoft.com/office/word/2010/wordprocessingCanvas" xmlns:cx="http://schemas.microsoft.com/office/drawing/2014/chartex" xmlns:cx1="http://schemas.microsoft.com/office/drawing/2015/9/8/chartex" xmlns:cx2="http://schemas.microsoft.com/office/drawing/2015/10/21/chartex" xmlns:cx3="http://schemas.microsoft.com/office/drawing/2016/5/9/chartex" xmlns:cx4="http://schemas.microsoft.com/office/drawing/2016/5/10/chartex" xmlns:cx5="http://schemas.microsoft.com/office/drawing/2016/5/11/chartex" xmlns:cx6="http://schemas.microsoft.com/office/drawing/2016/5/12/chartex" xmlns:cx7="http://schemas.microsoft.com/office/drawing/2016/5/13/chartex" xmlns:cx8="http://schemas.microsoft.com/office/drawing/2016/5/14/chartex" xmlns:mc="http://schemas.openxmlformats.org/markup-compatibility/2006" xmlns:aink="http://schemas.microsoft.com/office/drawing/2016/ink" xmlns:am3d="http://schemas.microsoft.com/office/drawing/2017/model3d" xmlns:o="urn:schemas-microsoft-com:office:office" xmlns:oel="http://schemas.microsoft.com/office/2019/extlst" xmlns:r="http://schemas.openxmlformats.org/officeDocument/2006/relationships" xmlns:m="http://schemas.openxmlformats.org/officeDocument/2006/math" xmlns:v="urn:schemas-microsoft-com:vml" xmlns:wp14="http://schemas.microsoft.com/office/word/2010/wordprocessingDrawing" xmlns:wp="http://schemas.openxmlformats.org/drawingml/2006/wordprocessingDrawing" xmlns:w10="urn:schemas-microsoft-com:office:word" xmlns:w="http://schemas.openxmlformats.org/wordprocessingml/2006/main" xmlns:w14="http://schemas.microsoft.com/office/word/2010/wordml" xmlns:w15="http://schemas.microsoft.com/office/word/2012/wordml" xmlns:w16cex="http://schemas.microsoft.com/office/word/2018/wordml/cex" xmlns:w16cid="http://schemas.microsoft.com/office/word/2016/wordml/cid" xmlns:w16="http://schemas.microsoft.com/office/word/2018/wordml" xmlns:w16sdtdh="http://schemas.microsoft.com/office/word/2020/wordml/sdtdatahash" xmlns:w16se="http://schemas.microsoft.com/office/word/2015/wordml/symex" xmlns:wpg="http://schemas.microsoft.com/office/word/2010/wordprocessingGroup" xmlns:wpi="http://schemas.microsoft.com/office/word/2010/wordprocessingInk" xmlns:wne="http://schemas.microsoft.com/office/word/2006/wordml" xmlns:wps="http://schemas.microsoft.com/office/word/2010/wordprocessingShape" mc:Ignorable="w14 w15 w16se w16cid w16 w16cex w16sdtdh wp14">
   <w:footnote w:type="separator" w:id="-1">
     <w:p>
       <w:r>
@@ -6092,7 +6094,7 @@
 </file>
 
 <file path=word/header1.xml><?xml version="1.0" encoding="utf-8"?>
-<w:hdr xmlns:wpc="http://schemas.microsoft.com/office/word/2010/wordprocessingCanvas" xmlns:cx="http://schemas.microsoft.com/office/drawing/2014/chartex" xmlns:cx1="http://schemas.microsoft.com/office/drawing/2015/9/8/chartex" xmlns:cx2="http://schemas.microsoft.com/office/drawing/2015/10/21/chartex" xmlns:cx3="http://schemas.microsoft.com/office/drawing/2016/5/9/chartex" xmlns:cx4="http://schemas.microsoft.com/office/drawing/2016/5/10/chartex" xmlns:cx5="http://schemas.microsoft.com/office/drawing/2016/5/11/chartex" xmlns:cx6="http://schemas.microsoft.com/office/drawing/2016/5/12/chartex" xmlns:cx7="http://schemas.microsoft.com/office/drawing/2016/5/13/chartex" xmlns:cx8="http://schemas.microsoft.com/office/drawing/2016/5/14/chartex" xmlns:mc="http://schemas.openxmlformats.org/markup-compatibility/2006" xmlns:aink="http://schemas.microsoft.com/office/drawing/2016/ink" xmlns:am3d="http://schemas.microsoft.com/office/drawing/2017/model3d" xmlns:o="urn:schemas-microsoft-com:office:office" xmlns:r="http://schemas.openxmlformats.org/officeDocument/2006/relationships" xmlns:m="http://schemas.openxmlformats.org/officeDocument/2006/math" xmlns:v="urn:schemas-microsoft-com:vml" xmlns:wp14="http://schemas.microsoft.com/office/word/2010/wordprocessingDrawing" xmlns:wp="http://schemas.openxmlformats.org/drawingml/2006/wordprocessingDrawing" xmlns:w10="urn:schemas-microsoft-com:office:word" xmlns:w="http://schemas.openxmlformats.org/wordprocessingml/2006/main" xmlns:w14="http://schemas.microsoft.com/office/word/2010/wordml" xmlns:w15="http://schemas.microsoft.com/office/word/2012/wordml" xmlns:w16cex="http://schemas.microsoft.com/office/word/2018/wordml/cex" xmlns:w16cid="http://schemas.microsoft.com/office/word/2016/wordml/cid" xmlns:w16="http://schemas.microsoft.com/office/word/2018/wordml" xmlns:w16sdtdh="http://schemas.microsoft.com/office/word/2020/wordml/sdtdatahash" xmlns:w16se="http://schemas.microsoft.com/office/word/2015/wordml/symex" xmlns:wpg="http://schemas.microsoft.com/office/word/2010/wordprocessingGroup" xmlns:wpi="http://schemas.microsoft.com/office/word/2010/wordprocessingInk" xmlns:wne="http://schemas.microsoft.com/office/word/2006/wordml" xmlns:wps="http://schemas.microsoft.com/office/word/2010/wordprocessingShape" mc:Ignorable="w14 w15 w16se w16cid w16 w16cex w16sdtdh wp14">
+<w:hdr xmlns:wpc="http://schemas.microsoft.com/office/word/2010/wordprocessingCanvas" xmlns:cx="http://schemas.microsoft.com/office/drawing/2014/chartex" xmlns:cx1="http://schemas.microsoft.com/office/drawing/2015/9/8/chartex" xmlns:cx2="http://schemas.microsoft.com/office/drawing/2015/10/21/chartex" xmlns:cx3="http://schemas.microsoft.com/office/drawing/2016/5/9/chartex" xmlns:cx4="http://schemas.microsoft.com/office/drawing/2016/5/10/chartex" xmlns:cx5="http://schemas.microsoft.com/office/drawing/2016/5/11/chartex" xmlns:cx6="http://schemas.microsoft.com/office/drawing/2016/5/12/chartex" xmlns:cx7="http://schemas.microsoft.com/office/drawing/2016/5/13/chartex" xmlns:cx8="http://schemas.microsoft.com/office/drawing/2016/5/14/chartex" xmlns:mc="http://schemas.openxmlformats.org/markup-compatibility/2006" xmlns:aink="http://schemas.microsoft.com/office/drawing/2016/ink" xmlns:am3d="http://schemas.microsoft.com/office/drawing/2017/model3d" xmlns:o="urn:schemas-microsoft-com:office:office" xmlns:oel="http://schemas.microsoft.com/office/2019/extlst" xmlns:r="http://schemas.openxmlformats.org/officeDocument/2006/relationships" xmlns:m="http://schemas.openxmlformats.org/officeDocument/2006/math" xmlns:v="urn:schemas-microsoft-com:vml" xmlns:wp14="http://schemas.microsoft.com/office/word/2010/wordprocessingDrawing" xmlns:wp="http://schemas.openxmlformats.org/drawingml/2006/wordprocessingDrawing" xmlns:w10="urn:schemas-microsoft-com:office:word" xmlns:w="http://schemas.openxmlformats.org/wordprocessingml/2006/main" xmlns:w14="http://schemas.microsoft.com/office/word/2010/wordml" xmlns:w15="http://schemas.microsoft.com/office/word/2012/wordml" xmlns:w16cex="http://schemas.microsoft.com/office/word/2018/wordml/cex" xmlns:w16cid="http://schemas.microsoft.com/office/word/2016/wordml/cid" xmlns:w16="http://schemas.microsoft.com/office/word/2018/wordml" xmlns:w16sdtdh="http://schemas.microsoft.com/office/word/2020/wordml/sdtdatahash" xmlns:w16se="http://schemas.microsoft.com/office/word/2015/wordml/symex" xmlns:wpg="http://schemas.microsoft.com/office/word/2010/wordprocessingGroup" xmlns:wpi="http://schemas.microsoft.com/office/word/2010/wordprocessingInk" xmlns:wne="http://schemas.microsoft.com/office/word/2006/wordml" xmlns:wps="http://schemas.microsoft.com/office/word/2010/wordprocessingShape" mc:Ignorable="w14 w15 w16se w16cid w16 w16cex w16sdtdh wp14">
   <w:p>
     <w:pPr>
       <w:pStyle w:val="Header"/>
@@ -6102,7 +6104,7 @@
 </file>
 
 <file path=word/header2.xml><?xml version="1.0" encoding="utf-8"?>
-<w:hdr xmlns:wpc="http://schemas.microsoft.com/office/word/2010/wordprocessingCanvas" xmlns:cx="http://schemas.microsoft.com/office/drawing/2014/chartex" xmlns:cx1="http://schemas.microsoft.com/office/drawing/2015/9/8/chartex" xmlns:cx2="http://schemas.microsoft.com/office/drawing/2015/10/21/chartex" xmlns:cx3="http://schemas.microsoft.com/office/drawing/2016/5/9/chartex" xmlns:cx4="http://schemas.microsoft.com/office/drawing/2016/5/10/chartex" xmlns:cx5="http://schemas.microsoft.com/office/drawing/2016/5/11/chartex" xmlns:cx6="http://schemas.microsoft.com/office/drawing/2016/5/12/chartex" xmlns:cx7="http://schemas.microsoft.com/office/drawing/2016/5/13/chartex" xmlns:cx8="http://schemas.microsoft.com/office/drawing/2016/5/14/chartex" xmlns:mc="http://schemas.openxmlformats.org/markup-compatibility/2006" xmlns:aink="http://schemas.microsoft.com/office/drawing/2016/ink" xmlns:am3d="http://schemas.microsoft.com/office/drawing/2017/model3d" xmlns:o="urn:schemas-microsoft-com:office:office" xmlns:r="http://schemas.openxmlformats.org/officeDocument/2006/relationships" xmlns:m="http://schemas.openxmlformats.org/officeDocument/2006/math" xmlns:v="urn:schemas-microsoft-com:vml" xmlns:wp14="http://schemas.microsoft.com/office/word/2010/wordprocessingDrawing" xmlns:wp="http://schemas.openxmlformats.org/drawingml/2006/wordprocessingDrawing" xmlns:w10="urn:schemas-microsoft-com:office:word" xmlns:w="http://schemas.openxmlformats.org/wordprocessingml/2006/main" xmlns:w14="http://schemas.microsoft.com/office/word/2010/wordml" xmlns:w15="http://schemas.microsoft.com/office/word/2012/wordml" xmlns:w16cex="http://schemas.microsoft.com/office/word/2018/wordml/cex" xmlns:w16cid="http://schemas.microsoft.com/office/word/2016/wordml/cid" xmlns:w16="http://schemas.microsoft.com/office/word/2018/wordml" xmlns:w16sdtdh="http://schemas.microsoft.com/office/word/2020/wordml/sdtdatahash" xmlns:w16se="http://schemas.microsoft.com/office/word/2015/wordml/symex" xmlns:wpg="http://schemas.microsoft.com/office/word/2010/wordprocessingGroup" xmlns:wpi="http://schemas.microsoft.com/office/word/2010/wordprocessingInk" xmlns:wne="http://schemas.microsoft.com/office/word/2006/wordml" xmlns:wps="http://schemas.microsoft.com/office/word/2010/wordprocessingShape" mc:Ignorable="w14 w15 w16se w16cid w16 w16cex w16sdtdh wp14">
+<w:hdr xmlns:wpc="http://schemas.microsoft.com/office/word/2010/wordprocessingCanvas" xmlns:cx="http://schemas.microsoft.com/office/drawing/2014/chartex" xmlns:cx1="http://schemas.microsoft.com/office/drawing/2015/9/8/chartex" xmlns:cx2="http://schemas.microsoft.com/office/drawing/2015/10/21/chartex" xmlns:cx3="http://schemas.microsoft.com/office/drawing/2016/5/9/chartex" xmlns:cx4="http://schemas.microsoft.com/office/drawing/2016/5/10/chartex" xmlns:cx5="http://schemas.microsoft.com/office/drawing/2016/5/11/chartex" xmlns:cx6="http://schemas.microsoft.com/office/drawing/2016/5/12/chartex" xmlns:cx7="http://schemas.microsoft.com/office/drawing/2016/5/13/chartex" xmlns:cx8="http://schemas.microsoft.com/office/drawing/2016/5/14/chartex" xmlns:mc="http://schemas.openxmlformats.org/markup-compatibility/2006" xmlns:aink="http://schemas.microsoft.com/office/drawing/2016/ink" xmlns:am3d="http://schemas.microsoft.com/office/drawing/2017/model3d" xmlns:o="urn:schemas-microsoft-com:office:office" xmlns:oel="http://schemas.microsoft.com/office/2019/extlst" xmlns:r="http://schemas.openxmlformats.org/officeDocument/2006/relationships" xmlns:m="http://schemas.openxmlformats.org/officeDocument/2006/math" xmlns:v="urn:schemas-microsoft-com:vml" xmlns:wp14="http://schemas.microsoft.com/office/word/2010/wordprocessingDrawing" xmlns:wp="http://schemas.openxmlformats.org/drawingml/2006/wordprocessingDrawing" xmlns:w10="urn:schemas-microsoft-com:office:word" xmlns:w="http://schemas.openxmlformats.org/wordprocessingml/2006/main" xmlns:w14="http://schemas.microsoft.com/office/word/2010/wordml" xmlns:w15="http://schemas.microsoft.com/office/word/2012/wordml" xmlns:w16cex="http://schemas.microsoft.com/office/word/2018/wordml/cex" xmlns:w16cid="http://schemas.microsoft.com/office/word/2016/wordml/cid" xmlns:w16="http://schemas.microsoft.com/office/word/2018/wordml" xmlns:w16sdtdh="http://schemas.microsoft.com/office/word/2020/wordml/sdtdatahash" xmlns:w16se="http://schemas.microsoft.com/office/word/2015/wordml/symex" xmlns:wpg="http://schemas.microsoft.com/office/word/2010/wordprocessingGroup" xmlns:wpi="http://schemas.microsoft.com/office/word/2010/wordprocessingInk" xmlns:wne="http://schemas.microsoft.com/office/word/2006/wordml" xmlns:wps="http://schemas.microsoft.com/office/word/2010/wordprocessingShape" mc:Ignorable="w14 w15 w16se w16cid w16 w16cex w16sdtdh wp14">
   <w:p>
     <w:pPr>
       <w:pStyle w:val="Header"/>
@@ -6202,7 +6204,7 @@
 </file>
 
 <file path=word/header3.xml><?xml version="1.0" encoding="utf-8"?>
-<w:hdr xmlns:wpc="http://schemas.microsoft.com/office/word/2010/wordprocessingCanvas" xmlns:cx="http://schemas.microsoft.com/office/drawing/2014/chartex" xmlns:cx1="http://schemas.microsoft.com/office/drawing/2015/9/8/chartex" xmlns:cx2="http://schemas.microsoft.com/office/drawing/2015/10/21/chartex" xmlns:cx3="http://schemas.microsoft.com/office/drawing/2016/5/9/chartex" xmlns:cx4="http://schemas.microsoft.com/office/drawing/2016/5/10/chartex" xmlns:cx5="http://schemas.microsoft.com/office/drawing/2016/5/11/chartex" xmlns:cx6="http://schemas.microsoft.com/office/drawing/2016/5/12/chartex" xmlns:cx7="http://schemas.microsoft.com/office/drawing/2016/5/13/chartex" xmlns:cx8="http://schemas.microsoft.com/office/drawing/2016/5/14/chartex" xmlns:mc="http://schemas.openxmlformats.org/markup-compatibility/2006" xmlns:aink="http://schemas.microsoft.com/office/drawing/2016/ink" xmlns:am3d="http://schemas.microsoft.com/office/drawing/2017/model3d" xmlns:o="urn:schemas-microsoft-com:office:office" xmlns:r="http://schemas.openxmlformats.org/officeDocument/2006/relationships" xmlns:m="http://schemas.openxmlformats.org/officeDocument/2006/math" xmlns:v="urn:schemas-microsoft-com:vml" xmlns:wp14="http://schemas.microsoft.com/office/word/2010/wordprocessingDrawing" xmlns:wp="http://schemas.openxmlformats.org/drawingml/2006/wordprocessingDrawing" xmlns:w10="urn:schemas-microsoft-com:office:word" xmlns:w="http://schemas.openxmlformats.org/wordprocessingml/2006/main" xmlns:w14="http://schemas.microsoft.com/office/word/2010/wordml" xmlns:w15="http://schemas.microsoft.com/office/word/2012/wordml" xmlns:w16cex="http://schemas.microsoft.com/office/word/2018/wordml/cex" xmlns:w16cid="http://schemas.microsoft.com/office/word/2016/wordml/cid" xmlns:w16="http://schemas.microsoft.com/office/word/2018/wordml" xmlns:w16sdtdh="http://schemas.microsoft.com/office/word/2020/wordml/sdtdatahash" xmlns:w16se="http://schemas.microsoft.com/office/word/2015/wordml/symex" xmlns:wpg="http://schemas.microsoft.com/office/word/2010/wordprocessingGroup" xmlns:wpi="http://schemas.microsoft.com/office/word/2010/wordprocessingInk" xmlns:wne="http://schemas.microsoft.com/office/word/2006/wordml" xmlns:wps="http://schemas.microsoft.com/office/word/2010/wordprocessingShape" mc:Ignorable="w14 w15 w16se w16cid w16 w16cex w16sdtdh wp14">
+<w:hdr xmlns:wpc="http://schemas.microsoft.com/office/word/2010/wordprocessingCanvas" xmlns:cx="http://schemas.microsoft.com/office/drawing/2014/chartex" xmlns:cx1="http://schemas.microsoft.com/office/drawing/2015/9/8/chartex" xmlns:cx2="http://schemas.microsoft.com/office/drawing/2015/10/21/chartex" xmlns:cx3="http://schemas.microsoft.com/office/drawing/2016/5/9/chartex" xmlns:cx4="http://schemas.microsoft.com/office/drawing/2016/5/10/chartex" xmlns:cx5="http://schemas.microsoft.com/office/drawing/2016/5/11/chartex" xmlns:cx6="http://schemas.microsoft.com/office/drawing/2016/5/12/chartex" xmlns:cx7="http://schemas.microsoft.com/office/drawing/2016/5/13/chartex" xmlns:cx8="http://schemas.microsoft.com/office/drawing/2016/5/14/chartex" xmlns:mc="http://schemas.openxmlformats.org/markup-compatibility/2006" xmlns:aink="http://schemas.microsoft.com/office/drawing/2016/ink" xmlns:am3d="http://schemas.microsoft.com/office/drawing/2017/model3d" xmlns:o="urn:schemas-microsoft-com:office:office" xmlns:oel="http://schemas.microsoft.com/office/2019/extlst" xmlns:r="http://schemas.openxmlformats.org/officeDocument/2006/relationships" xmlns:m="http://schemas.openxmlformats.org/officeDocument/2006/math" xmlns:v="urn:schemas-microsoft-com:vml" xmlns:wp14="http://schemas.microsoft.com/office/word/2010/wordprocessingDrawing" xmlns:wp="http://schemas.openxmlformats.org/drawingml/2006/wordprocessingDrawing" xmlns:w10="urn:schemas-microsoft-com:office:word" xmlns:w="http://schemas.openxmlformats.org/wordprocessingml/2006/main" xmlns:w14="http://schemas.microsoft.com/office/word/2010/wordml" xmlns:w15="http://schemas.microsoft.com/office/word/2012/wordml" xmlns:w16cex="http://schemas.microsoft.com/office/word/2018/wordml/cex" xmlns:w16cid="http://schemas.microsoft.com/office/word/2016/wordml/cid" xmlns:w16="http://schemas.microsoft.com/office/word/2018/wordml" xmlns:w16sdtdh="http://schemas.microsoft.com/office/word/2020/wordml/sdtdatahash" xmlns:w16se="http://schemas.microsoft.com/office/word/2015/wordml/symex" xmlns:wpg="http://schemas.microsoft.com/office/word/2010/wordprocessingGroup" xmlns:wpi="http://schemas.microsoft.com/office/word/2010/wordprocessingInk" xmlns:wne="http://schemas.microsoft.com/office/word/2006/wordml" xmlns:wps="http://schemas.microsoft.com/office/word/2010/wordprocessingShape" mc:Ignorable="w14 w15 w16se w16cid w16 w16cex w16sdtdh wp14">
   <w:p>
     <w:pPr>
       <w:pStyle w:val="Header"/>
@@ -6212,7 +6214,7 @@
 </file>
 
 <file path=word/numbering.xml><?xml version="1.0" encoding="utf-8"?>
-<w:numbering xmlns:wpc="http://schemas.microsoft.com/office/word/2010/wordprocessingCanvas" xmlns:cx="http://schemas.microsoft.com/office/drawing/2014/chartex" xmlns:cx1="http://schemas.microsoft.com/office/drawing/2015/9/8/chartex" xmlns:cx2="http://schemas.microsoft.com/office/drawing/2015/10/21/chartex" xmlns:cx3="http://schemas.microsoft.com/office/drawing/2016/5/9/chartex" xmlns:cx4="http://schemas.microsoft.com/office/drawing/2016/5/10/chartex" xmlns:cx5="http://schemas.microsoft.com/office/drawing/2016/5/11/chartex" xmlns:cx6="http://schemas.microsoft.com/office/drawing/2016/5/12/chartex" xmlns:cx7="http://schemas.microsoft.com/office/drawing/2016/5/13/chartex" xmlns:cx8="http://schemas.microsoft.com/office/drawing/2016/5/14/chartex" xmlns:mc="http://schemas.openxmlformats.org/markup-compatibility/2006" xmlns:aink="http://schemas.microsoft.com/office/drawing/2016/ink" xmlns:am3d="http://schemas.microsoft.com/office/drawing/2017/model3d" xmlns:o="urn:schemas-microsoft-com:office:office" xmlns:r="http://schemas.openxmlformats.org/officeDocument/2006/relationships" xmlns:m="http://schemas.openxmlformats.org/officeDocument/2006/math" xmlns:v="urn:schemas-microsoft-com:vml" xmlns:wp14="http://schemas.microsoft.com/office/word/2010/wordprocessingDrawing" xmlns:wp="http://schemas.openxmlformats.org/drawingml/2006/wordprocessingDrawing" xmlns:w10="urn:schemas-microsoft-com:office:word" xmlns:w="http://schemas.openxmlformats.org/wordprocessingml/2006/main" xmlns:w14="http://schemas.microsoft.com/office/word/2010/wordml" xmlns:w15="http://schemas.microsoft.com/office/word/2012/wordml" xmlns:w16cex="http://schemas.microsoft.com/office/word/2018/wordml/cex" xmlns:w16cid="http://schemas.microsoft.com/office/word/2016/wordml/cid" xmlns:w16="http://schemas.microsoft.com/office/word/2018/wordml" xmlns:w16sdtdh="http://schemas.microsoft.com/office/word/2020/wordml/sdtdatahash" xmlns:w16se="http://schemas.microsoft.com/office/word/2015/wordml/symex" xmlns:wpg="http://schemas.microsoft.com/office/word/2010/wordprocessingGroup" xmlns:wpi="http://schemas.microsoft.com/office/word/2010/wordprocessingInk" xmlns:wne="http://schemas.microsoft.com/office/word/2006/wordml" xmlns:wps="http://schemas.microsoft.com/office/word/2010/wordprocessingShape" mc:Ignorable="w14 w15 w16se w16cid w16 w16cex w16sdtdh wp14">
+<w:numbering xmlns:wpc="http://schemas.microsoft.com/office/word/2010/wordprocessingCanvas" xmlns:cx="http://schemas.microsoft.com/office/drawing/2014/chartex" xmlns:cx1="http://schemas.microsoft.com/office/drawing/2015/9/8/chartex" xmlns:cx2="http://schemas.microsoft.com/office/drawing/2015/10/21/chartex" xmlns:cx3="http://schemas.microsoft.com/office/drawing/2016/5/9/chartex" xmlns:cx4="http://schemas.microsoft.com/office/drawing/2016/5/10/chartex" xmlns:cx5="http://schemas.microsoft.com/office/drawing/2016/5/11/chartex" xmlns:cx6="http://schemas.microsoft.com/office/drawing/2016/5/12/chartex" xmlns:cx7="http://schemas.microsoft.com/office/drawing/2016/5/13/chartex" xmlns:cx8="http://schemas.microsoft.com/office/drawing/2016/5/14/chartex" xmlns:mc="http://schemas.openxmlformats.org/markup-compatibility/2006" xmlns:aink="http://schemas.microsoft.com/office/drawing/2016/ink" xmlns:am3d="http://schemas.microsoft.com/office/drawing/2017/model3d" xmlns:o="urn:schemas-microsoft-com:office:office" xmlns:oel="http://schemas.microsoft.com/office/2019/extlst" xmlns:r="http://schemas.openxmlformats.org/officeDocument/2006/relationships" xmlns:m="http://schemas.openxmlformats.org/officeDocument/2006/math" xmlns:v="urn:schemas-microsoft-com:vml" xmlns:wp14="http://schemas.microsoft.com/office/word/2010/wordprocessingDrawing" xmlns:wp="http://schemas.openxmlformats.org/drawingml/2006/wordprocessingDrawing" xmlns:w10="urn:schemas-microsoft-com:office:word" xmlns:w="http://schemas.openxmlformats.org/wordprocessingml/2006/main" xmlns:w14="http://schemas.microsoft.com/office/word/2010/wordml" xmlns:w15="http://schemas.microsoft.com/office/word/2012/wordml" xmlns:w16cex="http://schemas.microsoft.com/office/word/2018/wordml/cex" xmlns:w16cid="http://schemas.microsoft.com/office/word/2016/wordml/cid" xmlns:w16="http://schemas.microsoft.com/office/word/2018/wordml" xmlns:w16sdtdh="http://schemas.microsoft.com/office/word/2020/wordml/sdtdatahash" xmlns:w16se="http://schemas.microsoft.com/office/word/2015/wordml/symex" xmlns:wpg="http://schemas.microsoft.com/office/word/2010/wordprocessingGroup" xmlns:wpi="http://schemas.microsoft.com/office/word/2010/wordprocessingInk" xmlns:wne="http://schemas.microsoft.com/office/word/2006/wordml" xmlns:wps="http://schemas.microsoft.com/office/word/2010/wordprocessingShape" mc:Ignorable="w14 w15 w16se w16cid w16 w16cex w16sdtdh wp14">
   <w:abstractNum w:abstractNumId="0" w15:restartNumberingAfterBreak="0">
     <w:nsid w:val="FFFFFF1D"/>
     <w:multiLevelType w:val="multilevel"/>

</xml_diff>